<commit_message>
chem101 final ~T-6 hours~ Commit by @arfazhxss on Fri 28 Jun 2024
</commit_message>
<xml_diff>
--- a/1 Summer 2024/1 CHEM 101 A01 B01/0 Labs/1 Current Submission/1 Reports/Ex6_Arfaz_Hossain.docx
+++ b/1 Summer 2024/1 CHEM 101 A01 B01/0 Labs/1 Current Submission/1 Reports/Ex6_Arfaz_Hossain.docx
@@ -6,6 +6,7 @@
       <w:pPr>
         <w:spacing w:after="0" w:line="276" w:lineRule="auto"/>
         <w:rPr>
+          <w:rFonts w:cstheme="minorHAnsi"/>
           <w:b/>
           <w:sz w:val="28"/>
           <w:szCs w:val="28"/>
@@ -13,6 +14,7 @@
       </w:pPr>
       <w:r>
         <w:rPr>
+          <w:rFonts w:cstheme="minorHAnsi"/>
           <w:b/>
           <w:sz w:val="28"/>
           <w:szCs w:val="28"/>
@@ -22,6 +24,7 @@
       </w:r>
       <w:r>
         <w:rPr>
+          <w:rFonts w:cstheme="minorHAnsi"/>
           <w:b/>
           <w:sz w:val="28"/>
           <w:szCs w:val="28"/>
@@ -31,6 +34,7 @@
       </w:r>
       <w:r>
         <w:rPr>
+          <w:rFonts w:cstheme="minorHAnsi"/>
           <w:b/>
           <w:sz w:val="28"/>
           <w:szCs w:val="28"/>
@@ -39,6 +43,7 @@
       </w:r>
       <w:r>
         <w:rPr>
+          <w:rFonts w:cstheme="minorHAnsi"/>
           <w:b/>
           <w:sz w:val="28"/>
           <w:szCs w:val="28"/>
@@ -47,6 +52,7 @@
       </w:r>
       <w:r>
         <w:rPr>
+          <w:rFonts w:cstheme="minorHAnsi"/>
           <w:b/>
           <w:sz w:val="28"/>
           <w:szCs w:val="28"/>
@@ -58,11 +64,13 @@
       <w:pPr>
         <w:spacing w:after="0" w:line="276" w:lineRule="auto"/>
         <w:rPr>
+          <w:rFonts w:cstheme="minorHAnsi"/>
           <w:lang w:val="en-CA" w:eastAsia="en-CA"/>
         </w:rPr>
       </w:pPr>
       <w:r>
         <w:rPr>
+          <w:rFonts w:cstheme="minorHAnsi"/>
           <w:b/>
           <w:sz w:val="28"/>
           <w:szCs w:val="28"/>
@@ -71,26 +79,18 @@
       </w:r>
       <w:r>
         <w:rPr>
+          <w:rFonts w:cstheme="minorHAnsi"/>
           <w:b/>
           <w:sz w:val="28"/>
           <w:szCs w:val="28"/>
           <w:highlight w:val="yellow"/>
           <w:vertAlign w:val="superscript"/>
         </w:rPr>
-        <w:t>_</w:t>
-      </w:r>
-      <w:r>
-        <w:rPr>
-          <w:b/>
-          <w:sz w:val="28"/>
-          <w:szCs w:val="28"/>
-          <w:highlight w:val="yellow"/>
-          <w:vertAlign w:val="superscript"/>
-        </w:rPr>
-        <w:t>_</w:t>
-      </w:r>
-      <w:r>
-        <w:rPr>
+        <w:t>1</w:t>
+      </w:r>
+      <w:r>
+        <w:rPr>
+          <w:rFonts w:cstheme="minorHAnsi"/>
           <w:b/>
           <w:sz w:val="28"/>
           <w:szCs w:val="28"/>
@@ -115,6 +115,7 @@
       </w:pPr>
       <w:r>
         <w:rPr>
+          <w:rFonts w:cstheme="minorHAnsi"/>
           <w:i/>
           <w:sz w:val="22"/>
         </w:rPr>
@@ -122,6 +123,7 @@
       </w:r>
       <w:r>
         <w:rPr>
+          <w:rFonts w:cstheme="minorHAnsi"/>
           <w:i/>
           <w:sz w:val="22"/>
           <w:highlight w:val="yellow"/>
@@ -130,6 +132,7 @@
       </w:r>
       <w:r>
         <w:rPr>
+          <w:rFonts w:cstheme="minorHAnsi"/>
           <w:i/>
           <w:sz w:val="22"/>
         </w:rPr>
@@ -137,6 +140,7 @@
       </w:r>
       <w:r>
         <w:rPr>
+          <w:rFonts w:cstheme="minorHAnsi"/>
           <w:i/>
           <w:sz w:val="22"/>
         </w:rPr>
@@ -144,6 +148,7 @@
       </w:r>
       <w:r>
         <w:rPr>
+          <w:rFonts w:cstheme="minorHAnsi"/>
           <w:i/>
           <w:sz w:val="22"/>
         </w:rPr>
@@ -151,6 +156,7 @@
       </w:r>
       <w:r>
         <w:rPr>
+          <w:rFonts w:cstheme="minorHAnsi"/>
           <w:i/>
           <w:sz w:val="22"/>
         </w:rPr>
@@ -158,6 +164,7 @@
       </w:r>
       <w:r>
         <w:rPr>
+          <w:rFonts w:cstheme="minorHAnsi"/>
           <w:i/>
           <w:sz w:val="22"/>
         </w:rPr>
@@ -165,6 +172,7 @@
       </w:r>
       <w:r>
         <w:rPr>
+          <w:rFonts w:cstheme="minorHAnsi"/>
           <w:i/>
           <w:sz w:val="22"/>
         </w:rPr>
@@ -172,6 +180,7 @@
       </w:r>
       <w:r>
         <w:rPr>
+          <w:rFonts w:cstheme="minorHAnsi"/>
           <w:i/>
           <w:sz w:val="22"/>
         </w:rPr>
@@ -179,24 +188,18 @@
       </w:r>
       <w:r>
         <w:rPr>
+          <w:rFonts w:cstheme="minorHAnsi"/>
           <w:i/>
           <w:sz w:val="22"/>
         </w:rPr>
-        <w:t xml:space="preserve">Brightspace site as a .pdf file by the due date posted on Brightspace. </w:t>
-      </w:r>
-      <w:r>
-        <w:rPr>
-          <w:rFonts w:cstheme="minorHAnsi"/>
-          <w:i/>
-          <w:sz w:val="22"/>
-        </w:rPr>
-        <w:t>All answers must be the student’s own work without assistance from others. Only reports which are completed using the template will be marked.</w:t>
+        <w:t>Brightspace site as a .pdf file by the due date posted on Brightspace. All answers must be the student’s own work without assistance from others. Only reports which are completed using the template will be marked.</w:t>
       </w:r>
     </w:p>
     <w:p>
       <w:pPr>
         <w:spacing w:after="0" w:line="276" w:lineRule="auto"/>
         <w:rPr>
+          <w:rFonts w:cstheme="minorHAnsi"/>
           <w:b/>
           <w:szCs w:val="24"/>
         </w:rPr>
@@ -287,6 +290,7 @@
       </w:r>
       <w:r>
         <w:rPr>
+          <w:rFonts w:cstheme="minorHAnsi"/>
           <w:b/>
           <w:szCs w:val="24"/>
         </w:rPr>
@@ -294,6 +298,7 @@
       </w:r>
       <w:r>
         <w:rPr>
+          <w:rFonts w:cstheme="minorHAnsi"/>
           <w:szCs w:val="24"/>
           <w:highlight w:val="yellow"/>
         </w:rPr>
@@ -304,6 +309,7 @@
       <w:pPr>
         <w:spacing w:after="0" w:line="276" w:lineRule="auto"/>
         <w:rPr>
+          <w:rFonts w:cstheme="minorHAnsi"/>
           <w:b/>
           <w:szCs w:val="24"/>
         </w:rPr>
@@ -313,26 +319,22 @@
       <w:pPr>
         <w:spacing w:after="0" w:line="276" w:lineRule="auto"/>
         <w:rPr>
+          <w:rFonts w:cstheme="minorHAnsi"/>
           <w:b/>
           <w:szCs w:val="24"/>
         </w:rPr>
       </w:pPr>
       <w:r>
         <w:rPr>
+          <w:rFonts w:cstheme="minorHAnsi"/>
           <w:b/>
           <w:szCs w:val="24"/>
         </w:rPr>
-        <w:t>Abstract</w:t>
-      </w:r>
-      <w:r>
-        <w:rPr>
-          <w:b/>
-          <w:szCs w:val="24"/>
-        </w:rPr>
-        <w:t xml:space="preserve"> </w:t>
-      </w:r>
-      <w:r>
-        <w:rPr>
+        <w:t xml:space="preserve">Abstract </w:t>
+      </w:r>
+      <w:r>
+        <w:rPr>
+          <w:rFonts w:cstheme="minorHAnsi"/>
           <w:i/>
           <w:szCs w:val="24"/>
         </w:rPr>
@@ -340,6 +342,7 @@
       </w:r>
       <w:r>
         <w:rPr>
+          <w:rFonts w:cstheme="minorHAnsi"/>
           <w:i/>
           <w:szCs w:val="24"/>
         </w:rPr>
@@ -347,6 +350,7 @@
       </w:r>
       <w:r>
         <w:rPr>
+          <w:rFonts w:cstheme="minorHAnsi"/>
           <w:i/>
           <w:szCs w:val="24"/>
         </w:rPr>
@@ -354,6 +358,7 @@
       </w:r>
       <w:r>
         <w:rPr>
+          <w:rFonts w:cstheme="minorHAnsi"/>
           <w:i/>
           <w:szCs w:val="24"/>
         </w:rPr>
@@ -363,29 +368,117 @@
     <w:p>
       <w:pPr>
         <w:spacing w:after="0" w:line="276" w:lineRule="auto"/>
-      </w:pPr>
-      <w:r>
-        <w:rPr>
-          <w:highlight w:val="yellow"/>
-        </w:rPr>
-        <w:t>__</w:t>
+        <w:rPr>
+          <w:rFonts w:cstheme="minorHAnsi"/>
+        </w:rPr>
+      </w:pPr>
+      <w:r>
+        <w:rPr>
+          <w:highlight w:val="yellow"/>
+        </w:rPr>
+        <w:t xml:space="preserve">This experiment focused on the extraction of caffeine from tea leaves using liquid-liquid extraction with </w:t>
+      </w:r>
+      <w:r>
+        <w:rPr>
+          <w:highlight w:val="yellow"/>
+        </w:rPr>
+        <w:t>isopropanol</w:t>
+      </w:r>
+      <w:r>
+        <w:rPr>
+          <w:highlight w:val="yellow"/>
+        </w:rPr>
+        <w:t>, followed by precipitation with ethanol</w:t>
+      </w:r>
+      <w:r>
+        <w:rPr>
+          <w:highlight w:val="yellow"/>
+        </w:rPr>
+        <w:t xml:space="preserve"> </w:t>
+      </w:r>
+      <w:r>
+        <w:rPr>
+          <w:highlight w:val="yellow"/>
+          <w:vertAlign w:val="superscript"/>
+        </w:rPr>
+        <w:t>[1]</w:t>
+      </w:r>
+      <w:r>
+        <w:rPr>
+          <w:highlight w:val="yellow"/>
+        </w:rPr>
+        <w:t xml:space="preserve">. The obtained caffeine </w:t>
+      </w:r>
+      <w:r>
+        <w:rPr>
+          <w:highlight w:val="yellow"/>
+        </w:rPr>
+        <w:t xml:space="preserve">yield was </w:t>
+      </w:r>
+      <w:r>
+        <w:rPr>
+          <w:highlight w:val="yellow"/>
+        </w:rPr>
+        <w:t>1.7</w:t>
+      </w:r>
+      <w:r>
+        <w:rPr>
+          <w:highlight w:val="yellow"/>
+        </w:rPr>
+        <w:t>%</w:t>
+      </w:r>
+      <w:r>
+        <w:rPr>
+          <w:highlight w:val="yellow"/>
+        </w:rPr>
+        <w:t xml:space="preserve">, and based on LD50 data for rats, an </w:t>
+      </w:r>
+      <w:r>
+        <w:rPr>
+          <w:highlight w:val="yellow"/>
+        </w:rPr>
+        <w:t xml:space="preserve">average 700g </w:t>
+      </w:r>
+      <w:r>
+        <w:rPr>
+          <w:highlight w:val="yellow"/>
+        </w:rPr>
+        <w:t xml:space="preserve">rat would need to consume approximately 2 tea bags </w:t>
+      </w:r>
+      <w:r>
+        <w:rPr>
+          <w:highlight w:val="yellow"/>
+          <w:vertAlign w:val="superscript"/>
+        </w:rPr>
+        <w:t>[2]</w:t>
+      </w:r>
+      <w:r>
+        <w:rPr>
+          <w:highlight w:val="yellow"/>
+        </w:rPr>
+        <w:t xml:space="preserve"> to reach a lethal dose.</w:t>
       </w:r>
     </w:p>
     <w:p>
       <w:pPr>
         <w:spacing w:after="0" w:line="276" w:lineRule="auto"/>
+        <w:rPr>
+          <w:rFonts w:cstheme="minorHAnsi"/>
+        </w:rPr>
       </w:pPr>
     </w:p>
     <w:p>
       <w:pPr>
         <w:spacing w:after="0" w:line="276" w:lineRule="auto"/>
         <w:rPr>
+          <w:rFonts w:cstheme="minorHAnsi"/>
           <w:b/>
           <w:bCs/>
         </w:rPr>
       </w:pPr>
       <w:r>
         <w:rPr>
+          <w:rFonts w:cstheme="minorHAnsi"/>
           <w:b/>
           <w:bCs/>
         </w:rPr>
@@ -400,7 +493,7 @@
         <w:spacing w:after="0" w:line="276" w:lineRule="auto"/>
         <w:jc w:val="left"/>
         <w:rPr>
-          <w:rFonts w:ascii="Calibri" w:hAnsi="Calibri" w:cs="Calibri"/>
+          <w:rFonts w:cstheme="minorHAnsi"/>
           <w:b/>
           <w:bCs/>
           <w:szCs w:val="24"/>
@@ -408,7 +501,7 @@
       </w:pPr>
       <w:r>
         <w:rPr>
-          <w:rFonts w:ascii="Calibri" w:hAnsi="Calibri" w:cs="Calibri"/>
+          <w:rFonts w:cstheme="minorHAnsi"/>
           <w:b/>
           <w:bCs/>
           <w:szCs w:val="24"/>
@@ -417,20 +510,9 @@
       </w:r>
       <w:r>
         <w:rPr>
-          <w:rFonts w:ascii="Calibri" w:hAnsi="Calibri" w:cs="Calibri"/>
-          <w:szCs w:val="24"/>
-          <w:highlight w:val="yellow"/>
-        </w:rPr>
-        <w:t>____</w:t>
-      </w:r>
-      <w:r>
-        <w:rPr>
-          <w:rFonts w:ascii="Calibri" w:hAnsi="Calibri" w:cs="Calibri"/>
-          <w:b/>
-          <w:bCs/>
-          <w:szCs w:val="24"/>
-        </w:rPr>
-        <w:t xml:space="preserve"> </w:t>
+          <w:highlight w:val="yellow"/>
+        </w:rPr>
+        <w:t>Experimental data and calculated values</w:t>
       </w:r>
     </w:p>
     <w:tbl>
@@ -464,14 +546,14 @@
               <w:spacing w:after="0" w:line="276" w:lineRule="auto"/>
               <w:jc w:val="left"/>
               <w:rPr>
-                <w:rFonts w:ascii="Times New Roman" w:hAnsi="Times New Roman"/>
+                <w:rFonts w:cstheme="minorHAnsi"/>
                 <w:szCs w:val="24"/>
                 <w:lang w:val="en-CA"/>
               </w:rPr>
             </w:pPr>
             <w:r>
               <w:rPr>
-                <w:rFonts w:ascii="Calibri" w:hAnsi="Calibri" w:cs="Calibri"/>
+                <w:rFonts w:cstheme="minorHAnsi"/>
                 <w:b/>
                 <w:bCs/>
                 <w:szCs w:val="24"/>
@@ -480,7 +562,7 @@
             </w:r>
             <w:r>
               <w:rPr>
-                <w:rFonts w:ascii="Calibri" w:hAnsi="Calibri" w:cs="Calibri"/>
+                <w:rFonts w:cstheme="minorHAnsi"/>
                 <w:b/>
                 <w:bCs/>
                 <w:szCs w:val="24"/>
@@ -509,68 +591,59 @@
               <w:spacing w:after="0" w:line="276" w:lineRule="auto"/>
               <w:jc w:val="left"/>
               <w:rPr>
-                <w:rFonts w:ascii="Times New Roman" w:hAnsi="Times New Roman"/>
+                <w:rFonts w:cstheme="minorHAnsi"/>
                 <w:szCs w:val="24"/>
                 <w:lang w:val="en-CA"/>
               </w:rPr>
             </w:pPr>
             <w:r>
               <w:rPr>
-                <w:rFonts w:ascii="Calibri" w:hAnsi="Calibri" w:cs="Calibri"/>
+                <w:rFonts w:cstheme="minorHAnsi"/>
                 <w:szCs w:val="24"/>
               </w:rPr>
               <w:t>Mass</w:t>
             </w:r>
             <w:r>
               <w:rPr>
-                <w:rFonts w:ascii="Calibri" w:hAnsi="Calibri" w:cs="Calibri"/>
+                <w:rFonts w:cstheme="minorHAnsi"/>
                 <w:szCs w:val="24"/>
               </w:rPr>
               <w:t xml:space="preserve"> of tea</w:t>
             </w:r>
             <w:r>
               <w:rPr>
-                <w:rFonts w:ascii="Calibri" w:hAnsi="Calibri" w:cs="Calibri"/>
+                <w:rFonts w:cstheme="minorHAnsi"/>
                 <w:szCs w:val="24"/>
                 <w:highlight w:val="yellow"/>
                 <w:vertAlign w:val="superscript"/>
               </w:rPr>
-              <w:t>_</w:t>
-            </w:r>
-            <w:r>
-              <w:rPr>
-                <w:rFonts w:ascii="Calibri" w:hAnsi="Calibri" w:cs="Calibri"/>
-                <w:szCs w:val="24"/>
-                <w:highlight w:val="yellow"/>
+              <w:t>2</w:t>
+            </w:r>
+            <w:r>
+              <w:rPr>
+                <w:rFonts w:cstheme="minorHAnsi"/>
+                <w:szCs w:val="24"/>
                 <w:vertAlign w:val="superscript"/>
               </w:rPr>
-              <w:t>_</w:t>
-            </w:r>
-            <w:r>
-              <w:rPr>
-                <w:rFonts w:ascii="Calibri" w:hAnsi="Calibri" w:cs="Calibri"/>
-                <w:szCs w:val="24"/>
-                <w:vertAlign w:val="superscript"/>
-              </w:rPr>
               <w:t xml:space="preserve"> </w:t>
             </w:r>
             <w:r>
               <w:rPr>
-                <w:rFonts w:ascii="Calibri" w:hAnsi="Calibri" w:cs="Calibri"/>
+                <w:rFonts w:cstheme="minorHAnsi"/>
                 <w:szCs w:val="24"/>
               </w:rPr>
               <w:t>leaves</w:t>
             </w:r>
             <w:r>
               <w:rPr>
-                <w:rFonts w:ascii="Calibri" w:hAnsi="Calibri" w:cs="Calibri"/>
+                <w:rFonts w:cstheme="minorHAnsi"/>
                 <w:szCs w:val="24"/>
               </w:rPr>
               <w:t xml:space="preserve"> </w:t>
             </w:r>
             <w:r>
               <w:rPr>
-                <w:rFonts w:ascii="Calibri" w:hAnsi="Calibri" w:cs="Calibri"/>
+                <w:rFonts w:cstheme="minorHAnsi"/>
                 <w:szCs w:val="24"/>
               </w:rPr>
               <w:t>(g)</w:t>
@@ -596,11 +669,19 @@
               <w:spacing w:after="0" w:line="276" w:lineRule="auto"/>
               <w:jc w:val="center"/>
               <w:rPr>
-                <w:rFonts w:ascii="Times New Roman" w:hAnsi="Times New Roman"/>
+                <w:rFonts w:cstheme="minorHAnsi"/>
                 <w:szCs w:val="24"/>
                 <w:lang w:val="en-CA"/>
               </w:rPr>
             </w:pPr>
+            <w:r>
+              <w:rPr>
+                <w:rFonts w:cstheme="minorHAnsi"/>
+                <w:szCs w:val="24"/>
+                <w:lang w:val="en-CA"/>
+              </w:rPr>
+              <w:t>3.012</w:t>
+            </w:r>
           </w:p>
         </w:tc>
       </w:tr>
@@ -623,50 +704,43 @@
               <w:spacing w:after="0" w:line="276" w:lineRule="auto"/>
               <w:jc w:val="left"/>
               <w:rPr>
-                <w:rFonts w:ascii="Times New Roman" w:hAnsi="Times New Roman"/>
+                <w:rFonts w:cstheme="minorHAnsi"/>
                 <w:szCs w:val="24"/>
                 <w:lang w:val="en-CA"/>
               </w:rPr>
             </w:pPr>
             <w:r>
               <w:rPr>
-                <w:rFonts w:ascii="Calibri" w:hAnsi="Calibri" w:cs="Calibri"/>
+                <w:rFonts w:cstheme="minorHAnsi"/>
                 <w:szCs w:val="24"/>
               </w:rPr>
               <w:t>Mass</w:t>
             </w:r>
             <w:r>
               <w:rPr>
-                <w:rFonts w:ascii="Calibri" w:hAnsi="Calibri" w:cs="Calibri"/>
+                <w:rFonts w:cstheme="minorHAnsi"/>
                 <w:szCs w:val="24"/>
               </w:rPr>
               <w:t xml:space="preserve"> of </w:t>
             </w:r>
             <w:r>
               <w:rPr>
-                <w:rFonts w:ascii="Calibri" w:hAnsi="Calibri" w:cs="Calibri"/>
-                <w:szCs w:val="24"/>
-              </w:rPr>
-              <w:t xml:space="preserve">caffeine </w:t>
-            </w:r>
-            <w:r>
-              <w:rPr>
-                <w:rFonts w:ascii="Calibri" w:hAnsi="Calibri" w:cs="Calibri"/>
-                <w:szCs w:val="24"/>
-              </w:rPr>
-              <w:t>(</w:t>
-            </w:r>
-            <w:r>
-              <w:rPr>
-                <w:rFonts w:ascii="Calibri" w:hAnsi="Calibri" w:cs="Calibri"/>
+                <w:rFonts w:cstheme="minorHAnsi"/>
+                <w:szCs w:val="24"/>
+              </w:rPr>
+              <w:t>caffeine (</w:t>
+            </w:r>
+            <w:r>
+              <w:rPr>
+                <w:rFonts w:cstheme="minorHAnsi"/>
                 <w:szCs w:val="24"/>
                 <w:highlight w:val="yellow"/>
               </w:rPr>
-              <w:t>___</w:t>
-            </w:r>
-            <w:r>
-              <w:rPr>
-                <w:rFonts w:ascii="Calibri" w:hAnsi="Calibri" w:cs="Calibri"/>
+              <w:t>g</w:t>
+            </w:r>
+            <w:r>
+              <w:rPr>
+                <w:rFonts w:cstheme="minorHAnsi"/>
                 <w:szCs w:val="24"/>
               </w:rPr>
               <w:t>)</w:t>
@@ -692,11 +766,19 @@
               <w:spacing w:after="0" w:line="276" w:lineRule="auto"/>
               <w:jc w:val="center"/>
               <w:rPr>
-                <w:rFonts w:ascii="Times New Roman" w:hAnsi="Times New Roman"/>
+                <w:rFonts w:cstheme="minorHAnsi"/>
                 <w:szCs w:val="24"/>
                 <w:lang w:val="en-CA"/>
               </w:rPr>
             </w:pPr>
+            <w:r>
+              <w:rPr>
+                <w:rFonts w:cstheme="minorHAnsi"/>
+                <w:szCs w:val="24"/>
+                <w:lang w:val="en-CA"/>
+              </w:rPr>
+              <w:t>0.052</w:t>
+            </w:r>
           </w:p>
         </w:tc>
       </w:tr>
@@ -719,28 +801,28 @@
               <w:spacing w:after="0" w:line="276" w:lineRule="auto"/>
               <w:jc w:val="left"/>
               <w:rPr>
-                <w:rFonts w:ascii="Times New Roman" w:hAnsi="Times New Roman"/>
+                <w:rFonts w:cstheme="minorHAnsi"/>
                 <w:szCs w:val="24"/>
                 <w:lang w:val="en-CA"/>
               </w:rPr>
             </w:pPr>
             <w:r>
               <w:rPr>
-                <w:rFonts w:ascii="Calibri" w:hAnsi="Calibri" w:cs="Calibri"/>
+                <w:rFonts w:cstheme="minorHAnsi"/>
                 <w:szCs w:val="24"/>
               </w:rPr>
               <w:t>%</w:t>
             </w:r>
             <w:r>
               <w:rPr>
-                <w:rFonts w:ascii="Calibri" w:hAnsi="Calibri" w:cs="Calibri"/>
+                <w:rFonts w:cstheme="minorHAnsi"/>
                 <w:szCs w:val="24"/>
               </w:rPr>
               <w:t>Mass</w:t>
             </w:r>
             <w:r>
               <w:rPr>
-                <w:rFonts w:ascii="Calibri" w:hAnsi="Calibri" w:cs="Calibri"/>
+                <w:rFonts w:cstheme="minorHAnsi"/>
                 <w:szCs w:val="24"/>
               </w:rPr>
               <w:t xml:space="preserve"> caffeine in tea</w:t>
@@ -766,11 +848,19 @@
               <w:spacing w:after="0" w:line="276" w:lineRule="auto"/>
               <w:jc w:val="center"/>
               <w:rPr>
-                <w:rFonts w:ascii="Times New Roman" w:hAnsi="Times New Roman"/>
+                <w:rFonts w:cstheme="minorHAnsi"/>
                 <w:szCs w:val="24"/>
                 <w:lang w:val="en-CA"/>
               </w:rPr>
             </w:pPr>
+            <w:r>
+              <w:rPr>
+                <w:rFonts w:cstheme="minorHAnsi"/>
+                <w:szCs w:val="24"/>
+                <w:lang w:val="en-CA"/>
+              </w:rPr>
+              <w:t>1.7%</w:t>
+            </w:r>
           </w:p>
         </w:tc>
       </w:tr>
@@ -793,58 +883,49 @@
               <w:spacing w:after="0" w:line="276" w:lineRule="auto"/>
               <w:jc w:val="left"/>
               <w:rPr>
-                <w:rFonts w:ascii="Times New Roman" w:hAnsi="Times New Roman"/>
+                <w:rFonts w:cstheme="minorHAnsi"/>
                 <w:szCs w:val="24"/>
                 <w:lang w:val="en-CA"/>
               </w:rPr>
             </w:pPr>
             <w:r>
               <w:rPr>
-                <w:rFonts w:ascii="Calibri" w:hAnsi="Calibri" w:cs="Calibri"/>
+                <w:rFonts w:cstheme="minorHAnsi"/>
                 <w:szCs w:val="24"/>
               </w:rPr>
               <w:t>Lethal dose</w:t>
             </w:r>
             <w:r>
               <w:rPr>
-                <w:rFonts w:ascii="Calibri" w:hAnsi="Calibri" w:cs="Calibri"/>
+                <w:rFonts w:cstheme="minorHAnsi"/>
                 <w:szCs w:val="24"/>
               </w:rPr>
               <w:t xml:space="preserve"> 50</w:t>
             </w:r>
             <w:r>
               <w:rPr>
-                <w:rFonts w:ascii="Calibri" w:hAnsi="Calibri" w:cs="Calibri"/>
-                <w:szCs w:val="24"/>
-              </w:rPr>
-              <w:t xml:space="preserve"> for a 700 g </w:t>
-            </w:r>
-            <w:proofErr w:type="spellStart"/>
-            <w:r>
-              <w:rPr>
-                <w:rFonts w:ascii="Calibri" w:hAnsi="Calibri" w:cs="Calibri"/>
-                <w:szCs w:val="24"/>
-              </w:rPr>
-              <w:t>rat</w:t>
-            </w:r>
-            <w:proofErr w:type="spellEnd"/>
-            <w:r>
-              <w:rPr>
-                <w:rFonts w:ascii="Calibri" w:hAnsi="Calibri" w:cs="Calibri"/>
+                <w:rFonts w:cstheme="minorHAnsi"/>
+                <w:szCs w:val="24"/>
+              </w:rPr>
+              <w:t xml:space="preserve"> for a 700 g rat</w:t>
+            </w:r>
+            <w:r>
+              <w:rPr>
+                <w:rFonts w:cstheme="minorHAnsi"/>
                 <w:szCs w:val="24"/>
               </w:rPr>
               <w:t xml:space="preserve"> (</w:t>
             </w:r>
             <w:r>
               <w:rPr>
-                <w:rFonts w:ascii="Calibri" w:hAnsi="Calibri" w:cs="Calibri"/>
+                <w:rFonts w:cstheme="minorHAnsi"/>
                 <w:szCs w:val="24"/>
               </w:rPr>
               <w:t>g</w:t>
             </w:r>
             <w:r>
               <w:rPr>
-                <w:rFonts w:ascii="Calibri" w:hAnsi="Calibri" w:cs="Calibri"/>
+                <w:rFonts w:cstheme="minorHAnsi"/>
                 <w:szCs w:val="24"/>
               </w:rPr>
               <w:t>)</w:t>
@@ -870,11 +951,19 @@
               <w:spacing w:after="0" w:line="276" w:lineRule="auto"/>
               <w:jc w:val="center"/>
               <w:rPr>
-                <w:rFonts w:ascii="Times New Roman" w:hAnsi="Times New Roman"/>
+                <w:rFonts w:cstheme="minorHAnsi"/>
                 <w:szCs w:val="24"/>
                 <w:lang w:val="en-CA"/>
               </w:rPr>
             </w:pPr>
+            <w:r>
+              <w:rPr>
+                <w:rFonts w:cstheme="minorHAnsi"/>
+                <w:szCs w:val="24"/>
+                <w:lang w:val="en-CA"/>
+              </w:rPr>
+              <w:t>0.1</w:t>
+            </w:r>
           </w:p>
         </w:tc>
       </w:tr>
@@ -897,20 +986,20 @@
               <w:spacing w:after="0" w:line="276" w:lineRule="auto"/>
               <w:jc w:val="left"/>
               <w:rPr>
-                <w:rFonts w:ascii="Calibri" w:hAnsi="Calibri" w:cs="Calibri"/>
+                <w:rFonts w:cstheme="minorHAnsi"/>
                 <w:szCs w:val="24"/>
               </w:rPr>
             </w:pPr>
             <w:r>
               <w:rPr>
-                <w:rFonts w:ascii="Calibri" w:hAnsi="Calibri" w:cs="Calibri"/>
+                <w:rFonts w:cstheme="minorHAnsi"/>
                 <w:szCs w:val="24"/>
               </w:rPr>
               <w:t>Number of cups of tea lethal dose</w:t>
             </w:r>
             <w:r>
               <w:rPr>
-                <w:rFonts w:ascii="Calibri" w:hAnsi="Calibri" w:cs="Calibri"/>
+                <w:rFonts w:cstheme="minorHAnsi"/>
                 <w:szCs w:val="24"/>
               </w:rPr>
               <w:t xml:space="preserve"> for a 700 g rat</w:t>
@@ -936,11 +1025,19 @@
               <w:spacing w:after="0" w:line="276" w:lineRule="auto"/>
               <w:jc w:val="center"/>
               <w:rPr>
-                <w:rFonts w:ascii="Times New Roman" w:hAnsi="Times New Roman"/>
+                <w:rFonts w:cstheme="minorHAnsi"/>
                 <w:szCs w:val="24"/>
                 <w:lang w:val="en-CA"/>
               </w:rPr>
             </w:pPr>
+            <w:r>
+              <w:rPr>
+                <w:rFonts w:cstheme="minorHAnsi"/>
+                <w:szCs w:val="24"/>
+                <w:lang w:val="en-CA"/>
+              </w:rPr>
+              <w:t>2</w:t>
+            </w:r>
           </w:p>
         </w:tc>
       </w:tr>
@@ -948,18 +1045,23 @@
     <w:p>
       <w:pPr>
         <w:spacing w:after="0" w:line="276" w:lineRule="auto"/>
+        <w:rPr>
+          <w:rFonts w:cstheme="minorHAnsi"/>
+        </w:rPr>
       </w:pPr>
     </w:p>
     <w:p>
       <w:pPr>
         <w:spacing w:after="0" w:line="276" w:lineRule="auto"/>
         <w:rPr>
+          <w:rFonts w:cstheme="minorHAnsi"/>
           <w:b/>
           <w:bCs/>
         </w:rPr>
       </w:pPr>
       <w:r>
         <w:rPr>
+          <w:rFonts w:cstheme="minorHAnsi"/>
           <w:b/>
           <w:bCs/>
         </w:rPr>
@@ -973,31 +1075,145 @@
         <w:adjustRightInd w:val="0"/>
         <w:spacing w:after="0" w:line="276" w:lineRule="auto"/>
         <w:jc w:val="left"/>
-        <w:rPr>
-          <w:rFonts w:ascii="Calibri" w:hAnsi="Calibri" w:cs="Calibri"/>
-          <w:szCs w:val="24"/>
-        </w:rPr>
-      </w:pPr>
-      <w:r>
-        <w:rPr>
-          <w:rFonts w:ascii="Calibri" w:hAnsi="Calibri" w:cs="Calibri"/>
+      </w:pPr>
+      <w:r>
+        <w:rPr>
+          <w:rFonts w:cstheme="minorHAnsi"/>
           <w:szCs w:val="24"/>
         </w:rPr>
         <w:t>%</w:t>
       </w:r>
       <w:r>
         <w:rPr>
-          <w:rFonts w:ascii="Calibri" w:hAnsi="Calibri" w:cs="Calibri"/>
+          <w:rFonts w:cstheme="minorHAnsi"/>
           <w:szCs w:val="24"/>
         </w:rPr>
         <w:t>Mass</w:t>
       </w:r>
       <w:r>
         <w:rPr>
-          <w:rFonts w:ascii="Calibri" w:hAnsi="Calibri" w:cs="Calibri"/>
+          <w:rFonts w:cstheme="minorHAnsi"/>
           <w:szCs w:val="24"/>
         </w:rPr>
         <w:t xml:space="preserve"> of caffeine in tea</w:t>
+      </w:r>
+      <w:r>
+        <w:rPr>
+          <w:rFonts w:cstheme="minorHAnsi"/>
+          <w:szCs w:val="24"/>
+        </w:rPr>
+        <w:t xml:space="preserve"> </w:t>
+      </w:r>
+      <w:r>
+        <w:t xml:space="preserve">= </w:t>
+      </w:r>
+      <w:r>
+        <w:rPr>
+          <w:highlight w:val="yellow"/>
+        </w:rPr>
+        <w:t>[</w:t>
+      </w:r>
+      <w:r>
+        <w:rPr>
+          <w:highlight w:val="yellow"/>
+        </w:rPr>
+        <w:t xml:space="preserve"> </w:t>
+      </w:r>
+      <w:r>
+        <w:rPr>
+          <w:highlight w:val="yellow"/>
+        </w:rPr>
+        <w:t xml:space="preserve">(mass of </w:t>
+      </w:r>
+      <w:r>
+        <w:rPr>
+          <w:highlight w:val="yellow"/>
+        </w:rPr>
+        <w:t>tea leaves</w:t>
+      </w:r>
+      <w:r>
+        <w:rPr>
+          <w:highlight w:val="yellow"/>
+        </w:rPr>
+        <w:t>)</w:t>
+      </w:r>
+      <w:r>
+        <w:rPr>
+          <w:highlight w:val="yellow"/>
+        </w:rPr>
+        <w:t xml:space="preserve"> </w:t>
+      </w:r>
+      <w:r>
+        <w:rPr>
+          <w:highlight w:val="yellow"/>
+        </w:rPr>
+        <w:t>/</w:t>
+      </w:r>
+      <w:r>
+        <w:rPr>
+          <w:highlight w:val="yellow"/>
+        </w:rPr>
+        <w:t xml:space="preserve"> </w:t>
+      </w:r>
+      <w:r>
+        <w:rPr>
+          <w:highlight w:val="yellow"/>
+        </w:rPr>
+        <w:t xml:space="preserve">(mass of </w:t>
+      </w:r>
+      <w:r>
+        <w:rPr>
+          <w:highlight w:val="yellow"/>
+        </w:rPr>
+        <w:t>caffeine</w:t>
+      </w:r>
+      <w:r>
+        <w:rPr>
+          <w:highlight w:val="yellow"/>
+        </w:rPr>
+        <w:t>)</w:t>
+      </w:r>
+      <w:r>
+        <w:rPr>
+          <w:highlight w:val="yellow"/>
+        </w:rPr>
+        <w:t xml:space="preserve"> </w:t>
+      </w:r>
+      <w:r>
+        <w:rPr>
+          <w:highlight w:val="yellow"/>
+        </w:rPr>
+        <w:t>]</w:t>
+      </w:r>
+      <w:r>
+        <w:rPr>
+          <w:highlight w:val="yellow"/>
+        </w:rPr>
+        <w:t xml:space="preserve"> </w:t>
+      </w:r>
+      <w:r>
+        <w:rPr>
+          <w:highlight w:val="yellow"/>
+        </w:rPr>
+        <w:t>*</w:t>
+      </w:r>
+      <w:r>
+        <w:rPr>
+          <w:highlight w:val="yellow"/>
+        </w:rPr>
+        <w:t xml:space="preserve"> </w:t>
+      </w:r>
+      <w:r>
+        <w:rPr>
+          <w:highlight w:val="yellow"/>
+        </w:rPr>
+        <w:t>100</w:t>
+      </w:r>
+      <w:r>
+        <w:rPr>
+          <w:highlight w:val="yellow"/>
+        </w:rPr>
+        <w:t>%</w:t>
       </w:r>
     </w:p>
     <w:p>
@@ -1007,18 +1223,67 @@
         <w:adjustRightInd w:val="0"/>
         <w:spacing w:after="0" w:line="276" w:lineRule="auto"/>
         <w:jc w:val="left"/>
-        <w:rPr>
-          <w:rFonts w:ascii="Calibri" w:hAnsi="Calibri" w:cs="Calibri"/>
-          <w:szCs w:val="24"/>
-        </w:rPr>
-      </w:pPr>
-      <w:r>
-        <w:rPr>
-          <w:rFonts w:ascii="Calibri" w:hAnsi="Calibri" w:cs="Calibri"/>
-          <w:szCs w:val="24"/>
-          <w:highlight w:val="yellow"/>
-        </w:rPr>
-        <w:t>__</w:t>
+      </w:pPr>
+      <w:r>
+        <w:rPr>
+          <w:rFonts w:cstheme="minorHAnsi"/>
+          <w:szCs w:val="24"/>
+        </w:rPr>
+        <w:t xml:space="preserve">LD50 for </w:t>
+      </w:r>
+      <w:r>
+        <w:rPr>
+          <w:rFonts w:cstheme="minorHAnsi"/>
+          <w:szCs w:val="24"/>
+        </w:rPr>
+        <w:t xml:space="preserve">a 700 g rat = 0.7 kg </w:t>
+      </w:r>
+      <w:r>
+        <w:rPr>
+          <w:rFonts w:cstheme="minorHAnsi"/>
+          <w:szCs w:val="24"/>
+        </w:rPr>
+        <w:t>×</w:t>
+      </w:r>
+      <w:r>
+        <w:rPr>
+          <w:rFonts w:cstheme="minorHAnsi"/>
+          <w:szCs w:val="24"/>
+        </w:rPr>
+        <w:t xml:space="preserve"> 0.192 g/kg = 0.1344 g </w:t>
+      </w:r>
+      <w:r>
+        <w:rPr>
+          <w:rFonts w:ascii="Cambria Math" w:hAnsi="Cambria Math" w:cs="Cambria Math"/>
+          <w:szCs w:val="24"/>
+        </w:rPr>
+        <w:t>≅</w:t>
+      </w:r>
+      <w:r>
+        <w:t xml:space="preserve"> 0.1</w:t>
+      </w:r>
+      <w:r>
+        <w:t xml:space="preserve"> g (1 significant number)</w:t>
+      </w:r>
+    </w:p>
+    <w:p>
+      <w:pPr>
+        <w:spacing w:after="0" w:line="240" w:lineRule="auto"/>
+      </w:pPr>
+      <w:r>
+        <w:t xml:space="preserve">Number of cups = 0.1 g / 0.052 g = 1.923 </w:t>
+      </w:r>
+      <w:r>
+        <w:rPr>
+          <w:rFonts w:ascii="Cambria Math" w:hAnsi="Cambria Math" w:cs="Cambria Math"/>
+        </w:rPr>
+        <w:t>≅</w:t>
+      </w:r>
+      <w:r>
+        <w:t xml:space="preserve"> 2</w:t>
+      </w:r>
+      <w:r>
+        <w:t xml:space="preserve"> (1 significant number)</w:t>
       </w:r>
     </w:p>
     <w:p>
@@ -1029,34 +1294,12 @@
         <w:spacing w:after="0" w:line="276" w:lineRule="auto"/>
         <w:jc w:val="left"/>
         <w:rPr>
-          <w:rFonts w:ascii="Calibri" w:hAnsi="Calibri" w:cs="Calibri"/>
-          <w:szCs w:val="24"/>
-        </w:rPr>
-      </w:pPr>
-    </w:p>
-    <w:p>
-      <w:pPr>
-        <w:autoSpaceDE w:val="0"/>
-        <w:autoSpaceDN w:val="0"/>
-        <w:adjustRightInd w:val="0"/>
-        <w:spacing w:after="0" w:line="276" w:lineRule="auto"/>
-        <w:jc w:val="left"/>
-        <w:rPr>
-          <w:rFonts w:ascii="Calibri" w:hAnsi="Calibri" w:cs="Calibri"/>
+          <w:rFonts w:cstheme="minorHAnsi"/>
           <w:b/>
           <w:bCs/>
           <w:szCs w:val="24"/>
         </w:rPr>
       </w:pPr>
-      <w:r>
-        <w:rPr>
-          <w:rFonts w:ascii="Calibri" w:hAnsi="Calibri" w:cs="Calibri"/>
-          <w:b/>
-          <w:bCs/>
-          <w:szCs w:val="24"/>
-        </w:rPr>
-        <w:tab/>
-      </w:r>
     </w:p>
     <w:p>
       <w:pPr>
@@ -1082,15 +1325,15 @@
         <w:spacing w:after="0" w:line="276" w:lineRule="auto"/>
         <w:jc w:val="left"/>
         <w:rPr>
-          <w:rFonts w:ascii="Calibri" w:hAnsi="Calibri" w:cs="Calibri"/>
-          <w:i/>
-          <w:iCs/>
-          <w:szCs w:val="24"/>
-        </w:rPr>
-      </w:pPr>
-      <w:r>
-        <w:rPr>
-          <w:rFonts w:ascii="Calibri" w:hAnsi="Calibri" w:cs="Calibri"/>
+          <w:rFonts w:cstheme="minorHAnsi"/>
+          <w:i/>
+          <w:iCs/>
+          <w:szCs w:val="24"/>
+        </w:rPr>
+      </w:pPr>
+      <w:r>
+        <w:rPr>
+          <w:rFonts w:cstheme="minorHAnsi"/>
           <w:b/>
           <w:bCs/>
           <w:szCs w:val="24"/>
@@ -1099,7 +1342,7 @@
       </w:r>
       <w:r>
         <w:rPr>
-          <w:rFonts w:ascii="Calibri" w:hAnsi="Calibri" w:cs="Calibri"/>
+          <w:rFonts w:cstheme="minorHAnsi"/>
           <w:i/>
           <w:iCs/>
           <w:szCs w:val="24"/>
@@ -1130,15 +1373,15 @@
         <w:adjustRightInd w:val="0"/>
         <w:spacing w:after="0" w:line="276" w:lineRule="auto"/>
         <w:rPr>
-          <w:rFonts w:ascii="Calibri" w:hAnsi="Calibri" w:cs="Calibri"/>
-          <w:i/>
-          <w:iCs/>
-          <w:szCs w:val="24"/>
-        </w:rPr>
-      </w:pPr>
-      <w:r>
-        <w:rPr>
-          <w:rFonts w:ascii="Calibri" w:hAnsi="Calibri" w:cs="Calibri"/>
+          <w:rFonts w:cstheme="minorHAnsi"/>
+          <w:i/>
+          <w:iCs/>
+          <w:szCs w:val="24"/>
+        </w:rPr>
+      </w:pPr>
+      <w:r>
+        <w:rPr>
+          <w:rFonts w:cstheme="minorHAnsi"/>
           <w:i/>
           <w:iCs/>
           <w:szCs w:val="24"/>
@@ -1147,7 +1390,7 @@
       </w:r>
       <w:r>
         <w:rPr>
-          <w:rFonts w:ascii="Calibri" w:hAnsi="Calibri" w:cs="Calibri"/>
+          <w:rFonts w:cstheme="minorHAnsi"/>
           <w:i/>
           <w:iCs/>
           <w:szCs w:val="24"/>
@@ -1156,7 +1399,7 @@
       </w:r>
       <w:r>
         <w:rPr>
-          <w:rFonts w:ascii="Calibri" w:hAnsi="Calibri" w:cs="Calibri"/>
+          <w:rFonts w:cstheme="minorHAnsi"/>
           <w:i/>
           <w:iCs/>
           <w:szCs w:val="24"/>
@@ -1165,7 +1408,7 @@
       </w:r>
       <w:r>
         <w:rPr>
-          <w:rFonts w:ascii="Calibri" w:hAnsi="Calibri" w:cs="Calibri"/>
+          <w:rFonts w:cstheme="minorHAnsi"/>
           <w:i/>
           <w:iCs/>
           <w:szCs w:val="24"/>
@@ -1174,7 +1417,7 @@
       </w:r>
       <w:r>
         <w:rPr>
-          <w:rFonts w:ascii="Calibri" w:hAnsi="Calibri" w:cs="Calibri"/>
+          <w:rFonts w:cstheme="minorHAnsi"/>
           <w:i/>
           <w:iCs/>
           <w:szCs w:val="24"/>
@@ -1183,7 +1426,7 @@
       </w:r>
       <w:r>
         <w:rPr>
-          <w:rFonts w:ascii="Calibri" w:hAnsi="Calibri" w:cs="Calibri"/>
+          <w:rFonts w:cstheme="minorHAnsi"/>
           <w:i/>
           <w:iCs/>
           <w:szCs w:val="24"/>
@@ -1214,19 +1457,11 @@
         <w:adjustRightInd w:val="0"/>
         <w:spacing w:after="0" w:line="276" w:lineRule="auto"/>
         <w:rPr>
-          <w:rFonts w:ascii="Calibri" w:hAnsi="Calibri" w:cs="Calibri"/>
-          <w:szCs w:val="24"/>
-          <w:lang w:val="en-CA"/>
-        </w:rPr>
-      </w:pPr>
-      <w:r>
-        <w:rPr>
-          <w:rFonts w:ascii="Calibri" w:hAnsi="Calibri" w:cs="Calibri"/>
-          <w:szCs w:val="24"/>
-          <w:highlight w:val="yellow"/>
-        </w:rPr>
-        <w:t>___</w:t>
-      </w:r>
+          <w:rFonts w:cstheme="minorHAnsi"/>
+          <w:szCs w:val="24"/>
+          <w:highlight w:val="yellow"/>
+        </w:rPr>
+      </w:pPr>
     </w:p>
     <w:p>
       <w:pPr>
@@ -1251,10 +1486,163 @@
         <w:adjustRightInd w:val="0"/>
         <w:spacing w:after="0" w:line="276" w:lineRule="auto"/>
         <w:rPr>
-          <w:rFonts w:ascii="Calibri" w:hAnsi="Calibri" w:cs="Calibri"/>
-          <w:szCs w:val="24"/>
-        </w:rPr>
-      </w:pPr>
+          <w:rFonts w:cstheme="minorHAnsi"/>
+          <w:szCs w:val="24"/>
+        </w:rPr>
+      </w:pPr>
+      <w:r>
+        <w:rPr>
+          <w:rFonts w:cstheme="minorHAnsi"/>
+          <w:szCs w:val="24"/>
+          <w:highlight w:val="yellow"/>
+        </w:rPr>
+        <w:t xml:space="preserve">The caffeine molecule contains several key organic functional groups: amide, amine, and alkene. Specifically, it has two </w:t>
+      </w:r>
+      <w:r>
+        <w:rPr>
+          <w:rFonts w:cstheme="minorHAnsi"/>
+          <w:szCs w:val="24"/>
+          <w:highlight w:val="yellow"/>
+        </w:rPr>
+        <w:t xml:space="preserve">cyclic </w:t>
+      </w:r>
+      <w:r>
+        <w:rPr>
+          <w:rFonts w:cstheme="minorHAnsi"/>
+          <w:szCs w:val="24"/>
+          <w:highlight w:val="yellow"/>
+        </w:rPr>
+        <w:t xml:space="preserve">amide </w:t>
+      </w:r>
+      <w:r>
+        <w:rPr>
+          <w:rFonts w:cstheme="minorHAnsi"/>
+          <w:szCs w:val="24"/>
+          <w:highlight w:val="yellow"/>
+        </w:rPr>
+        <w:t xml:space="preserve">structures </w:t>
+      </w:r>
+      <w:r>
+        <w:rPr>
+          <w:rFonts w:cstheme="minorHAnsi"/>
+          <w:szCs w:val="24"/>
+          <w:highlight w:val="yellow"/>
+        </w:rPr>
+        <w:t xml:space="preserve">(carbonyl groups adjacent to nitrogen atoms), </w:t>
+      </w:r>
+      <w:r>
+        <w:rPr>
+          <w:rFonts w:cstheme="minorHAnsi"/>
+          <w:szCs w:val="24"/>
+          <w:highlight w:val="yellow"/>
+        </w:rPr>
+        <w:t>two</w:t>
+      </w:r>
+      <w:r>
+        <w:rPr>
+          <w:rFonts w:cstheme="minorHAnsi"/>
+          <w:szCs w:val="24"/>
+          <w:highlight w:val="yellow"/>
+        </w:rPr>
+        <w:t xml:space="preserve"> </w:t>
+      </w:r>
+      <w:r>
+        <w:rPr>
+          <w:rFonts w:cstheme="minorHAnsi"/>
+          <w:szCs w:val="24"/>
+          <w:highlight w:val="yellow"/>
+        </w:rPr>
+        <w:t>tertiary amine</w:t>
+      </w:r>
+      <w:r>
+        <w:rPr>
+          <w:rFonts w:cstheme="minorHAnsi"/>
+          <w:szCs w:val="24"/>
+          <w:highlight w:val="yellow"/>
+        </w:rPr>
+        <w:t>s</w:t>
+      </w:r>
+      <w:r>
+        <w:rPr>
+          <w:rFonts w:cstheme="minorHAnsi"/>
+          <w:szCs w:val="24"/>
+          <w:highlight w:val="yellow"/>
+        </w:rPr>
+        <w:t xml:space="preserve"> (nitrogen atom</w:t>
+      </w:r>
+      <w:r>
+        <w:rPr>
+          <w:rFonts w:cstheme="minorHAnsi"/>
+          <w:szCs w:val="24"/>
+          <w:highlight w:val="yellow"/>
+        </w:rPr>
+        <w:t>s</w:t>
+      </w:r>
+      <w:r>
+        <w:rPr>
+          <w:rFonts w:cstheme="minorHAnsi"/>
+          <w:szCs w:val="24"/>
+          <w:highlight w:val="yellow"/>
+        </w:rPr>
+        <w:t xml:space="preserve"> bonded to three carbon atoms), </w:t>
+      </w:r>
+      <w:r>
+        <w:rPr>
+          <w:rFonts w:cstheme="minorHAnsi"/>
+          <w:szCs w:val="24"/>
+          <w:highlight w:val="yellow"/>
+        </w:rPr>
+        <w:t xml:space="preserve">one </w:t>
+      </w:r>
+      <w:r>
+        <w:rPr>
+          <w:rFonts w:cstheme="minorHAnsi"/>
+          <w:szCs w:val="24"/>
+          <w:highlight w:val="yellow"/>
+        </w:rPr>
+        <w:t>alkene</w:t>
+      </w:r>
+      <w:r>
+        <w:rPr>
+          <w:rFonts w:cstheme="minorHAnsi"/>
+          <w:szCs w:val="24"/>
+          <w:highlight w:val="yellow"/>
+        </w:rPr>
+        <w:t xml:space="preserve"> group</w:t>
+      </w:r>
+      <w:r>
+        <w:rPr>
+          <w:rFonts w:cstheme="minorHAnsi"/>
+          <w:szCs w:val="24"/>
+          <w:highlight w:val="yellow"/>
+        </w:rPr>
+        <w:t xml:space="preserve"> (carbon-carbon double bond), and three methyl (CH</w:t>
+      </w:r>
+      <w:r>
+        <w:rPr>
+          <w:rFonts w:cstheme="minorHAnsi"/>
+          <w:szCs w:val="24"/>
+          <w:highlight w:val="yellow"/>
+          <w:vertAlign w:val="subscript"/>
+        </w:rPr>
+        <w:t>3</w:t>
+      </w:r>
+      <w:r>
+        <w:rPr>
+          <w:rFonts w:cstheme="minorHAnsi"/>
+          <w:szCs w:val="24"/>
+          <w:highlight w:val="yellow"/>
+        </w:rPr>
+        <w:t>) substituents</w:t>
+      </w:r>
+      <w:r>
+        <w:rPr>
+          <w:rFonts w:cstheme="minorHAnsi"/>
+          <w:szCs w:val="24"/>
+          <w:highlight w:val="yellow"/>
+        </w:rPr>
+        <w:t>. These functional groups contribute to the molecule's biochemical activity and solubility properties.</w:t>
+      </w:r>
     </w:p>
     <w:p>
       <w:pPr>
@@ -1279,147 +1667,10 @@
         <w:adjustRightInd w:val="0"/>
         <w:spacing w:after="0" w:line="276" w:lineRule="auto"/>
         <w:rPr>
-          <w:rFonts w:ascii="Calibri" w:hAnsi="Calibri" w:cs="Calibri"/>
-          <w:i/>
-          <w:iCs/>
-          <w:szCs w:val="24"/>
-        </w:rPr>
-      </w:pPr>
-      <w:r>
-        <w:rPr>
-          <w:rFonts w:ascii="Calibri" w:hAnsi="Calibri" w:cs="Calibri"/>
-          <w:i/>
-          <w:iCs/>
-          <w:szCs w:val="24"/>
-        </w:rPr>
-        <w:t xml:space="preserve">2) </w:t>
-      </w:r>
-      <w:r>
-        <w:rPr>
-          <w:rFonts w:ascii="Calibri" w:hAnsi="Calibri" w:cs="Calibri"/>
-          <w:i/>
-          <w:iCs/>
-          <w:szCs w:val="24"/>
-        </w:rPr>
-        <w:t xml:space="preserve">Considering the </w:t>
-      </w:r>
-      <w:r>
-        <w:rPr>
-          <w:rFonts w:ascii="Calibri" w:hAnsi="Calibri" w:cs="Calibri"/>
-          <w:i/>
-          <w:iCs/>
-          <w:szCs w:val="24"/>
-        </w:rPr>
-        <w:t>chemical characteristics</w:t>
-      </w:r>
-      <w:r>
-        <w:rPr>
-          <w:rFonts w:ascii="Calibri" w:hAnsi="Calibri" w:cs="Calibri"/>
-          <w:i/>
-          <w:iCs/>
-          <w:szCs w:val="24"/>
-        </w:rPr>
-        <w:t xml:space="preserve"> of the three solvents used, briefly discuss</w:t>
-      </w:r>
-      <w:r>
-        <w:rPr>
-          <w:rFonts w:ascii="Calibri" w:hAnsi="Calibri" w:cs="Calibri"/>
-          <w:i/>
-          <w:iCs/>
-          <w:szCs w:val="24"/>
-        </w:rPr>
-        <w:t>,</w:t>
-      </w:r>
-      <w:r>
-        <w:rPr>
-          <w:rFonts w:ascii="Calibri" w:hAnsi="Calibri" w:cs="Calibri"/>
-          <w:i/>
-          <w:iCs/>
-          <w:szCs w:val="24"/>
-        </w:rPr>
-        <w:t xml:space="preserve"> </w:t>
-      </w:r>
-      <w:r>
-        <w:rPr>
-          <w:rFonts w:ascii="Calibri" w:hAnsi="Calibri" w:cs="Calibri"/>
-          <w:i/>
-          <w:iCs/>
-          <w:szCs w:val="24"/>
-        </w:rPr>
-        <w:t>using chemistry concepts</w:t>
-      </w:r>
-      <w:r>
-        <w:rPr>
-          <w:rFonts w:ascii="Calibri" w:hAnsi="Calibri" w:cs="Calibri"/>
-          <w:i/>
-          <w:iCs/>
-          <w:szCs w:val="24"/>
-        </w:rPr>
-        <w:t xml:space="preserve"> learned in CHEM 101 lecture</w:t>
-      </w:r>
-      <w:r>
-        <w:rPr>
-          <w:rFonts w:ascii="Calibri" w:hAnsi="Calibri" w:cs="Calibri"/>
-          <w:i/>
-          <w:iCs/>
-          <w:szCs w:val="24"/>
-        </w:rPr>
-        <w:t>,</w:t>
-      </w:r>
-      <w:r>
-        <w:rPr>
-          <w:rFonts w:ascii="Calibri" w:hAnsi="Calibri" w:cs="Calibri"/>
-          <w:i/>
-          <w:iCs/>
-          <w:szCs w:val="24"/>
-        </w:rPr>
-        <w:t xml:space="preserve"> the</w:t>
-      </w:r>
-      <w:r>
-        <w:rPr>
-          <w:rFonts w:ascii="Calibri" w:hAnsi="Calibri" w:cs="Calibri"/>
-          <w:i/>
-          <w:iCs/>
-          <w:szCs w:val="24"/>
-        </w:rPr>
-        <w:t xml:space="preserve"> path</w:t>
-      </w:r>
-      <w:r>
-        <w:rPr>
-          <w:rFonts w:ascii="Calibri" w:hAnsi="Calibri" w:cs="Calibri"/>
-          <w:i/>
-          <w:iCs/>
-          <w:szCs w:val="24"/>
-        </w:rPr>
-        <w:t>way</w:t>
-      </w:r>
-      <w:r>
-        <w:rPr>
-          <w:rFonts w:ascii="Calibri" w:hAnsi="Calibri" w:cs="Calibri"/>
-          <w:i/>
-          <w:iCs/>
-          <w:szCs w:val="24"/>
-        </w:rPr>
-        <w:t xml:space="preserve"> that caffeine followed from the tea leaves to the crystals generated. (max. </w:t>
-      </w:r>
-      <w:r>
-        <w:rPr>
-          <w:rFonts w:ascii="Calibri" w:hAnsi="Calibri" w:cs="Calibri"/>
-          <w:i/>
-          <w:iCs/>
-          <w:szCs w:val="24"/>
-        </w:rPr>
-        <w:t>6</w:t>
-      </w:r>
-      <w:r>
-        <w:rPr>
-          <w:rFonts w:ascii="Calibri" w:hAnsi="Calibri" w:cs="Calibri"/>
-          <w:i/>
-          <w:iCs/>
-          <w:szCs w:val="24"/>
-        </w:rPr>
-        <w:t xml:space="preserve"> lines)</w:t>
-      </w:r>
+          <w:rFonts w:cstheme="minorHAnsi"/>
+          <w:szCs w:val="24"/>
+        </w:rPr>
+      </w:pPr>
     </w:p>
     <w:p>
       <w:pPr>
@@ -1444,18 +1695,147 @@
         <w:adjustRightInd w:val="0"/>
         <w:spacing w:after="0" w:line="276" w:lineRule="auto"/>
         <w:rPr>
-          <w:rFonts w:ascii="Calibri" w:hAnsi="Calibri" w:cs="Calibri"/>
-          <w:szCs w:val="24"/>
-          <w:lang w:val="en-CA"/>
-        </w:rPr>
-      </w:pPr>
-      <w:r>
-        <w:rPr>
-          <w:rFonts w:ascii="Calibri" w:hAnsi="Calibri" w:cs="Calibri"/>
-          <w:szCs w:val="24"/>
-          <w:highlight w:val="yellow"/>
-        </w:rPr>
-        <w:t>___</w:t>
+          <w:rFonts w:cstheme="minorHAnsi"/>
+          <w:i/>
+          <w:iCs/>
+          <w:szCs w:val="24"/>
+        </w:rPr>
+      </w:pPr>
+      <w:r>
+        <w:rPr>
+          <w:rFonts w:cstheme="minorHAnsi"/>
+          <w:i/>
+          <w:iCs/>
+          <w:szCs w:val="24"/>
+        </w:rPr>
+        <w:lastRenderedPageBreak/>
+        <w:t xml:space="preserve">2) </w:t>
+      </w:r>
+      <w:r>
+        <w:rPr>
+          <w:rFonts w:cstheme="minorHAnsi"/>
+          <w:i/>
+          <w:iCs/>
+          <w:szCs w:val="24"/>
+        </w:rPr>
+        <w:t xml:space="preserve">Considering the </w:t>
+      </w:r>
+      <w:r>
+        <w:rPr>
+          <w:rFonts w:cstheme="minorHAnsi"/>
+          <w:i/>
+          <w:iCs/>
+          <w:szCs w:val="24"/>
+        </w:rPr>
+        <w:t>chemical characteristics</w:t>
+      </w:r>
+      <w:r>
+        <w:rPr>
+          <w:rFonts w:cstheme="minorHAnsi"/>
+          <w:i/>
+          <w:iCs/>
+          <w:szCs w:val="24"/>
+        </w:rPr>
+        <w:t xml:space="preserve"> of the three solvents used, briefly discuss</w:t>
+      </w:r>
+      <w:r>
+        <w:rPr>
+          <w:rFonts w:cstheme="minorHAnsi"/>
+          <w:i/>
+          <w:iCs/>
+          <w:szCs w:val="24"/>
+        </w:rPr>
+        <w:t>,</w:t>
+      </w:r>
+      <w:r>
+        <w:rPr>
+          <w:rFonts w:cstheme="minorHAnsi"/>
+          <w:i/>
+          <w:iCs/>
+          <w:szCs w:val="24"/>
+        </w:rPr>
+        <w:t xml:space="preserve"> </w:t>
+      </w:r>
+      <w:r>
+        <w:rPr>
+          <w:rFonts w:cstheme="minorHAnsi"/>
+          <w:i/>
+          <w:iCs/>
+          <w:szCs w:val="24"/>
+        </w:rPr>
+        <w:t>using chemistry concepts</w:t>
+      </w:r>
+      <w:r>
+        <w:rPr>
+          <w:rFonts w:cstheme="minorHAnsi"/>
+          <w:i/>
+          <w:iCs/>
+          <w:szCs w:val="24"/>
+        </w:rPr>
+        <w:t xml:space="preserve"> learned in CHEM 101 lecture</w:t>
+      </w:r>
+      <w:r>
+        <w:rPr>
+          <w:rFonts w:cstheme="minorHAnsi"/>
+          <w:i/>
+          <w:iCs/>
+          <w:szCs w:val="24"/>
+        </w:rPr>
+        <w:t>,</w:t>
+      </w:r>
+      <w:r>
+        <w:rPr>
+          <w:rFonts w:cstheme="minorHAnsi"/>
+          <w:i/>
+          <w:iCs/>
+          <w:szCs w:val="24"/>
+        </w:rPr>
+        <w:t xml:space="preserve"> the</w:t>
+      </w:r>
+      <w:r>
+        <w:rPr>
+          <w:rFonts w:cstheme="minorHAnsi"/>
+          <w:i/>
+          <w:iCs/>
+          <w:szCs w:val="24"/>
+        </w:rPr>
+        <w:t xml:space="preserve"> path</w:t>
+      </w:r>
+      <w:r>
+        <w:rPr>
+          <w:rFonts w:cstheme="minorHAnsi"/>
+          <w:i/>
+          <w:iCs/>
+          <w:szCs w:val="24"/>
+        </w:rPr>
+        <w:t>way</w:t>
+      </w:r>
+      <w:r>
+        <w:rPr>
+          <w:rFonts w:cstheme="minorHAnsi"/>
+          <w:i/>
+          <w:iCs/>
+          <w:szCs w:val="24"/>
+        </w:rPr>
+        <w:t xml:space="preserve"> that caffeine followed from the tea leaves to the crystals generated. (max. </w:t>
+      </w:r>
+      <w:r>
+        <w:rPr>
+          <w:rFonts w:cstheme="minorHAnsi"/>
+          <w:i/>
+          <w:iCs/>
+          <w:szCs w:val="24"/>
+        </w:rPr>
+        <w:t>6</w:t>
+      </w:r>
+      <w:r>
+        <w:rPr>
+          <w:rFonts w:cstheme="minorHAnsi"/>
+          <w:i/>
+          <w:iCs/>
+          <w:szCs w:val="24"/>
+        </w:rPr>
+        <w:t xml:space="preserve"> lines)</w:t>
       </w:r>
     </w:p>
     <w:p>
@@ -1481,8 +1861,9 @@
         <w:adjustRightInd w:val="0"/>
         <w:spacing w:after="0" w:line="276" w:lineRule="auto"/>
         <w:rPr>
-          <w:rFonts w:ascii="Calibri" w:hAnsi="Calibri" w:cs="Calibri"/>
-          <w:szCs w:val="24"/>
+          <w:rFonts w:cstheme="minorHAnsi"/>
+          <w:szCs w:val="24"/>
+          <w:highlight w:val="yellow"/>
         </w:rPr>
       </w:pPr>
     </w:p>
@@ -1509,242 +1890,25 @@
         <w:adjustRightInd w:val="0"/>
         <w:spacing w:after="0" w:line="276" w:lineRule="auto"/>
         <w:rPr>
-          <w:rFonts w:ascii="Calibri" w:hAnsi="Calibri" w:cs="Calibri"/>
-          <w:szCs w:val="24"/>
-        </w:rPr>
-      </w:pPr>
-      <w:r>
-        <w:rPr>
-          <w:rFonts w:ascii="Calibri" w:hAnsi="Calibri" w:cs="Calibri"/>
-          <w:i/>
-          <w:iCs/>
-          <w:szCs w:val="24"/>
-        </w:rPr>
-        <w:t>3</w:t>
-      </w:r>
-      <w:r>
-        <w:rPr>
-          <w:rFonts w:ascii="Calibri" w:hAnsi="Calibri" w:cs="Calibri"/>
-          <w:i/>
-          <w:iCs/>
-          <w:szCs w:val="24"/>
-        </w:rPr>
-        <w:t xml:space="preserve">) </w:t>
-      </w:r>
-      <w:r>
-        <w:rPr>
-          <w:rFonts w:ascii="Calibri" w:hAnsi="Calibri" w:cs="Calibri"/>
-          <w:i/>
-          <w:iCs/>
-          <w:szCs w:val="24"/>
-        </w:rPr>
-        <w:t>It is</w:t>
-      </w:r>
-      <w:r>
-        <w:rPr>
-          <w:rFonts w:ascii="Calibri" w:hAnsi="Calibri" w:cs="Calibri"/>
-          <w:i/>
-          <w:iCs/>
-          <w:szCs w:val="24"/>
-        </w:rPr>
-        <w:t xml:space="preserve"> advertise</w:t>
-      </w:r>
-      <w:r>
-        <w:rPr>
-          <w:rFonts w:ascii="Calibri" w:hAnsi="Calibri" w:cs="Calibri"/>
-          <w:i/>
-          <w:iCs/>
-          <w:szCs w:val="24"/>
-        </w:rPr>
-        <w:t>d</w:t>
-      </w:r>
-      <w:r>
-        <w:rPr>
-          <w:rFonts w:ascii="Calibri" w:hAnsi="Calibri" w:cs="Calibri"/>
-          <w:i/>
-          <w:iCs/>
-          <w:szCs w:val="24"/>
-        </w:rPr>
-        <w:t xml:space="preserve"> that one bag </w:t>
-      </w:r>
-      <w:r>
-        <w:rPr>
-          <w:rFonts w:ascii="Calibri" w:hAnsi="Calibri" w:cs="Calibri"/>
-          <w:i/>
-          <w:iCs/>
-          <w:szCs w:val="24"/>
-        </w:rPr>
-        <w:t>of tea brewed in 250 mL of water for 3 – 5 minutes would release about 34 mg of caffeine</w:t>
-      </w:r>
-      <w:r>
-        <w:rPr>
-          <w:rFonts w:ascii="Calibri" w:hAnsi="Calibri" w:cs="Calibri"/>
-          <w:i/>
-          <w:iCs/>
-          <w:szCs w:val="24"/>
-        </w:rPr>
-        <w:t>. Based on your results,</w:t>
-      </w:r>
-      <w:r>
-        <w:rPr>
-          <w:rFonts w:ascii="Calibri" w:hAnsi="Calibri" w:cs="Calibri"/>
-          <w:i/>
-          <w:iCs/>
-          <w:szCs w:val="24"/>
-        </w:rPr>
-        <w:t xml:space="preserve"> </w:t>
-      </w:r>
-      <w:r>
-        <w:rPr>
-          <w:rFonts w:ascii="Calibri" w:hAnsi="Calibri" w:cs="Calibri"/>
-          <w:i/>
-          <w:iCs/>
-          <w:szCs w:val="24"/>
-        </w:rPr>
-        <w:t>discuss</w:t>
-      </w:r>
-      <w:r>
-        <w:rPr>
-          <w:rFonts w:ascii="Calibri" w:hAnsi="Calibri" w:cs="Calibri"/>
-          <w:i/>
-          <w:iCs/>
-          <w:szCs w:val="24"/>
-        </w:rPr>
-        <w:t xml:space="preserve"> one shortcoming of this experiment</w:t>
-      </w:r>
-      <w:r>
-        <w:rPr>
-          <w:rFonts w:ascii="Calibri" w:hAnsi="Calibri" w:cs="Calibri"/>
-          <w:i/>
-          <w:iCs/>
-          <w:szCs w:val="24"/>
-        </w:rPr>
-        <w:t xml:space="preserve">, </w:t>
-      </w:r>
-      <w:r>
-        <w:rPr>
-          <w:rFonts w:ascii="Calibri" w:hAnsi="Calibri" w:cs="Calibri"/>
-          <w:i/>
-          <w:iCs/>
-          <w:szCs w:val="24"/>
-        </w:rPr>
-        <w:t xml:space="preserve">not </w:t>
-      </w:r>
-      <w:r>
-        <w:rPr>
-          <w:rFonts w:ascii="Calibri" w:hAnsi="Calibri" w:cs="Calibri"/>
-          <w:i/>
-          <w:iCs/>
-          <w:szCs w:val="24"/>
-        </w:rPr>
-        <w:lastRenderedPageBreak/>
-        <w:t>a personal error</w:t>
-      </w:r>
-      <w:r>
-        <w:rPr>
-          <w:rFonts w:ascii="Calibri" w:hAnsi="Calibri" w:cs="Calibri"/>
-          <w:i/>
-          <w:iCs/>
-          <w:szCs w:val="24"/>
-        </w:rPr>
-        <w:t>,</w:t>
-      </w:r>
-      <w:r>
-        <w:rPr>
-          <w:rFonts w:ascii="Calibri" w:hAnsi="Calibri" w:cs="Calibri"/>
-          <w:i/>
-          <w:iCs/>
-          <w:szCs w:val="24"/>
-        </w:rPr>
-        <w:t xml:space="preserve"> </w:t>
-      </w:r>
-      <w:r>
-        <w:rPr>
-          <w:rFonts w:ascii="Calibri" w:hAnsi="Calibri" w:cs="Calibri"/>
-          <w:i/>
-          <w:iCs/>
-          <w:szCs w:val="24"/>
-        </w:rPr>
-        <w:t>that</w:t>
-      </w:r>
-      <w:r>
-        <w:rPr>
-          <w:rFonts w:ascii="Calibri" w:hAnsi="Calibri" w:cs="Calibri"/>
-          <w:i/>
-          <w:iCs/>
-          <w:szCs w:val="24"/>
-        </w:rPr>
-        <w:t xml:space="preserve"> could contribute to an inaccurate </w:t>
-      </w:r>
-      <w:r>
-        <w:rPr>
-          <w:rFonts w:ascii="Calibri" w:hAnsi="Calibri" w:cs="Calibri"/>
-          <w:i/>
-          <w:iCs/>
-          <w:szCs w:val="24"/>
-        </w:rPr>
-        <w:t xml:space="preserve">weight </w:t>
-      </w:r>
-      <w:r>
-        <w:rPr>
-          <w:rFonts w:ascii="Calibri" w:hAnsi="Calibri" w:cs="Calibri"/>
-          <w:i/>
-          <w:iCs/>
-          <w:szCs w:val="24"/>
-        </w:rPr>
-        <w:t xml:space="preserve">of caffeine </w:t>
-      </w:r>
-      <w:r>
-        <w:rPr>
-          <w:rFonts w:ascii="Calibri" w:hAnsi="Calibri" w:cs="Calibri"/>
-          <w:i/>
-          <w:iCs/>
-          <w:szCs w:val="24"/>
-        </w:rPr>
-        <w:t xml:space="preserve">extracted </w:t>
-      </w:r>
-      <w:r>
-        <w:rPr>
-          <w:rFonts w:ascii="Calibri" w:hAnsi="Calibri" w:cs="Calibri"/>
-          <w:i/>
-          <w:iCs/>
-          <w:szCs w:val="24"/>
-        </w:rPr>
-        <w:t>tha</w:t>
-      </w:r>
-      <w:r>
-        <w:rPr>
-          <w:rFonts w:ascii="Calibri" w:hAnsi="Calibri" w:cs="Calibri"/>
-          <w:i/>
-          <w:iCs/>
-          <w:szCs w:val="24"/>
-        </w:rPr>
-        <w:t xml:space="preserve">n the </w:t>
-      </w:r>
-      <w:r>
-        <w:rPr>
-          <w:rFonts w:ascii="Calibri" w:hAnsi="Calibri" w:cs="Calibri"/>
-          <w:i/>
-          <w:iCs/>
-          <w:szCs w:val="24"/>
-        </w:rPr>
-        <w:t>advertised</w:t>
-      </w:r>
-      <w:r>
-        <w:rPr>
-          <w:rFonts w:ascii="Calibri" w:hAnsi="Calibri" w:cs="Calibri"/>
-          <w:i/>
-          <w:iCs/>
-          <w:szCs w:val="24"/>
-        </w:rPr>
-        <w:t>. (max 3 lines).</w:t>
-      </w:r>
-      <w:r>
-        <w:rPr>
-          <w:rFonts w:ascii="Calibri" w:hAnsi="Calibri" w:cs="Calibri"/>
-          <w:szCs w:val="24"/>
-        </w:rPr>
-        <w:t xml:space="preserve"> </w:t>
+          <w:rFonts w:cstheme="minorHAnsi"/>
+          <w:szCs w:val="24"/>
+        </w:rPr>
+      </w:pPr>
+      <w:r>
+        <w:rPr>
+          <w:rFonts w:cstheme="minorHAnsi"/>
+          <w:szCs w:val="24"/>
+          <w:highlight w:val="yellow"/>
+        </w:rPr>
+        <w:t>The pathway followed from the tea leaves to the crystals generated is as follows: c</w:t>
+      </w:r>
+      <w:r>
+        <w:rPr>
+          <w:rFonts w:cstheme="minorHAnsi"/>
+          <w:szCs w:val="24"/>
+          <w:highlight w:val="yellow"/>
+        </w:rPr>
+        <w:t>affeine initially dissolves in hot water due to its polar nature. Adding NaCl increases ionic strength, helping separate caffeine from other compounds. The tea solution is filtered, and isopropanol, a moderately polar solvent, extracts caffeine from the aqueous phase. Caffeine dissolves in the isopropanol layer, which is separated. Ethanol, a polar solvent, is added to precipitate caffeine due to solubility differences. Vacuum filtration then isolates the caffeine crystals.</w:t>
       </w:r>
     </w:p>
     <w:p>
@@ -1770,18 +1934,10 @@
         <w:adjustRightInd w:val="0"/>
         <w:spacing w:after="0" w:line="276" w:lineRule="auto"/>
         <w:rPr>
-          <w:rFonts w:ascii="Calibri" w:hAnsi="Calibri" w:cs="Calibri"/>
-          <w:szCs w:val="24"/>
-        </w:rPr>
-      </w:pPr>
-      <w:r>
-        <w:rPr>
-          <w:rFonts w:ascii="Calibri" w:hAnsi="Calibri" w:cs="Calibri"/>
-          <w:szCs w:val="24"/>
-          <w:highlight w:val="yellow"/>
-        </w:rPr>
-        <w:t>__</w:t>
-      </w:r>
+          <w:rFonts w:cstheme="minorHAnsi"/>
+          <w:szCs w:val="24"/>
+        </w:rPr>
+      </w:pPr>
     </w:p>
     <w:p>
       <w:pPr>
@@ -1806,10 +1962,179 @@
         <w:adjustRightInd w:val="0"/>
         <w:spacing w:after="0" w:line="276" w:lineRule="auto"/>
         <w:rPr>
-          <w:rFonts w:ascii="Calibri" w:hAnsi="Calibri" w:cs="Calibri"/>
-          <w:szCs w:val="24"/>
-        </w:rPr>
-      </w:pPr>
+          <w:rFonts w:cstheme="minorHAnsi"/>
+          <w:szCs w:val="24"/>
+        </w:rPr>
+      </w:pPr>
+      <w:r>
+        <w:rPr>
+          <w:rFonts w:cstheme="minorHAnsi"/>
+          <w:i/>
+          <w:iCs/>
+          <w:szCs w:val="24"/>
+        </w:rPr>
+        <w:t>3</w:t>
+      </w:r>
+      <w:r>
+        <w:rPr>
+          <w:rFonts w:cstheme="minorHAnsi"/>
+          <w:i/>
+          <w:iCs/>
+          <w:szCs w:val="24"/>
+        </w:rPr>
+        <w:t xml:space="preserve">) </w:t>
+      </w:r>
+      <w:r>
+        <w:rPr>
+          <w:rFonts w:cstheme="minorHAnsi"/>
+          <w:i/>
+          <w:iCs/>
+          <w:szCs w:val="24"/>
+        </w:rPr>
+        <w:t>It is</w:t>
+      </w:r>
+      <w:r>
+        <w:rPr>
+          <w:rFonts w:cstheme="minorHAnsi"/>
+          <w:i/>
+          <w:iCs/>
+          <w:szCs w:val="24"/>
+        </w:rPr>
+        <w:t xml:space="preserve"> advertise</w:t>
+      </w:r>
+      <w:r>
+        <w:rPr>
+          <w:rFonts w:cstheme="minorHAnsi"/>
+          <w:i/>
+          <w:iCs/>
+          <w:szCs w:val="24"/>
+        </w:rPr>
+        <w:t>d</w:t>
+      </w:r>
+      <w:r>
+        <w:rPr>
+          <w:rFonts w:cstheme="minorHAnsi"/>
+          <w:i/>
+          <w:iCs/>
+          <w:szCs w:val="24"/>
+        </w:rPr>
+        <w:t xml:space="preserve"> that one bag </w:t>
+      </w:r>
+      <w:r>
+        <w:rPr>
+          <w:rFonts w:cstheme="minorHAnsi"/>
+          <w:i/>
+          <w:iCs/>
+          <w:szCs w:val="24"/>
+        </w:rPr>
+        <w:t>of tea brewed in 250 mL of water for 3 – 5 minutes would release about 34 mg of caffeine</w:t>
+      </w:r>
+      <w:r>
+        <w:rPr>
+          <w:rFonts w:cstheme="minorHAnsi"/>
+          <w:i/>
+          <w:iCs/>
+          <w:szCs w:val="24"/>
+        </w:rPr>
+        <w:t>. Based on your results,</w:t>
+      </w:r>
+      <w:r>
+        <w:rPr>
+          <w:rFonts w:cstheme="minorHAnsi"/>
+          <w:i/>
+          <w:iCs/>
+          <w:szCs w:val="24"/>
+        </w:rPr>
+        <w:t xml:space="preserve"> </w:t>
+      </w:r>
+      <w:r>
+        <w:rPr>
+          <w:rFonts w:cstheme="minorHAnsi"/>
+          <w:i/>
+          <w:iCs/>
+          <w:szCs w:val="24"/>
+        </w:rPr>
+        <w:t>discuss</w:t>
+      </w:r>
+      <w:r>
+        <w:rPr>
+          <w:rFonts w:cstheme="minorHAnsi"/>
+          <w:i/>
+          <w:iCs/>
+          <w:szCs w:val="24"/>
+        </w:rPr>
+        <w:t xml:space="preserve"> one shortcoming of this experiment, not a personal error, that could contribute to an inaccurate </w:t>
+      </w:r>
+      <w:r>
+        <w:rPr>
+          <w:rFonts w:cstheme="minorHAnsi"/>
+          <w:i/>
+          <w:iCs/>
+          <w:szCs w:val="24"/>
+        </w:rPr>
+        <w:t xml:space="preserve">weight </w:t>
+      </w:r>
+      <w:r>
+        <w:rPr>
+          <w:rFonts w:cstheme="minorHAnsi"/>
+          <w:i/>
+          <w:iCs/>
+          <w:szCs w:val="24"/>
+        </w:rPr>
+        <w:t xml:space="preserve">of caffeine </w:t>
+      </w:r>
+      <w:r>
+        <w:rPr>
+          <w:rFonts w:cstheme="minorHAnsi"/>
+          <w:i/>
+          <w:iCs/>
+          <w:szCs w:val="24"/>
+        </w:rPr>
+        <w:t xml:space="preserve">extracted </w:t>
+      </w:r>
+      <w:r>
+        <w:rPr>
+          <w:rFonts w:cstheme="minorHAnsi"/>
+          <w:i/>
+          <w:iCs/>
+          <w:szCs w:val="24"/>
+        </w:rPr>
+        <w:t>tha</w:t>
+      </w:r>
+      <w:r>
+        <w:rPr>
+          <w:rFonts w:cstheme="minorHAnsi"/>
+          <w:i/>
+          <w:iCs/>
+          <w:szCs w:val="24"/>
+        </w:rPr>
+        <w:t xml:space="preserve">n the </w:t>
+      </w:r>
+      <w:r>
+        <w:rPr>
+          <w:rFonts w:cstheme="minorHAnsi"/>
+          <w:i/>
+          <w:iCs/>
+          <w:szCs w:val="24"/>
+        </w:rPr>
+        <w:t>advertised</w:t>
+      </w:r>
+      <w:r>
+        <w:rPr>
+          <w:rFonts w:cstheme="minorHAnsi"/>
+          <w:i/>
+          <w:iCs/>
+          <w:szCs w:val="24"/>
+        </w:rPr>
+        <w:t>. (max 3 lines).</w:t>
+      </w:r>
+      <w:r>
+        <w:rPr>
+          <w:rFonts w:cstheme="minorHAnsi"/>
+          <w:szCs w:val="24"/>
+        </w:rPr>
+        <w:t xml:space="preserve"> </w:t>
+      </w:r>
     </w:p>
     <w:p>
       <w:pPr>
@@ -1834,156 +2159,10 @@
         <w:adjustRightInd w:val="0"/>
         <w:spacing w:after="0" w:line="276" w:lineRule="auto"/>
         <w:rPr>
-          <w:rFonts w:ascii="Calibri" w:hAnsi="Calibri" w:cs="Calibri"/>
-          <w:i/>
-          <w:iCs/>
-          <w:szCs w:val="24"/>
-        </w:rPr>
-      </w:pPr>
-      <w:r>
-        <w:rPr>
-          <w:rFonts w:ascii="Calibri" w:hAnsi="Calibri" w:cs="Calibri"/>
-          <w:i/>
-          <w:iCs/>
-          <w:szCs w:val="24"/>
-        </w:rPr>
-        <w:t>4</w:t>
-      </w:r>
-      <w:r>
-        <w:rPr>
-          <w:rFonts w:ascii="Calibri" w:hAnsi="Calibri" w:cs="Calibri"/>
-          <w:i/>
-          <w:iCs/>
-          <w:szCs w:val="24"/>
-        </w:rPr>
-        <w:t xml:space="preserve">) </w:t>
-      </w:r>
-      <w:r>
-        <w:rPr>
-          <w:rFonts w:ascii="Calibri" w:hAnsi="Calibri" w:cs="Calibri"/>
-          <w:i/>
-          <w:iCs/>
-          <w:szCs w:val="24"/>
-        </w:rPr>
-        <w:t>The lethal dose of caffeine</w:t>
-      </w:r>
-      <w:r>
-        <w:rPr>
-          <w:rFonts w:ascii="Calibri" w:hAnsi="Calibri" w:cs="Calibri"/>
-          <w:i/>
-          <w:iCs/>
-          <w:szCs w:val="24"/>
-        </w:rPr>
-        <w:t xml:space="preserve"> with 50% </w:t>
-      </w:r>
-      <w:r>
-        <w:rPr>
-          <w:rFonts w:ascii="Calibri" w:hAnsi="Calibri" w:cs="Calibri"/>
-          <w:i/>
-          <w:iCs/>
-          <w:szCs w:val="24"/>
-        </w:rPr>
-        <w:t>kill</w:t>
-      </w:r>
-      <w:r>
-        <w:rPr>
-          <w:rFonts w:ascii="Calibri" w:hAnsi="Calibri" w:cs="Calibri"/>
-          <w:i/>
-          <w:iCs/>
-          <w:szCs w:val="24"/>
-        </w:rPr>
-        <w:t xml:space="preserve"> for rat</w:t>
-      </w:r>
-      <w:r>
-        <w:rPr>
-          <w:rFonts w:ascii="Calibri" w:hAnsi="Calibri" w:cs="Calibri"/>
-          <w:i/>
-          <w:iCs/>
-          <w:szCs w:val="24"/>
-        </w:rPr>
-        <w:t>s (LD50)</w:t>
-      </w:r>
-      <w:r>
-        <w:rPr>
-          <w:rFonts w:ascii="Calibri" w:hAnsi="Calibri" w:cs="Calibri"/>
-          <w:i/>
-          <w:iCs/>
-          <w:szCs w:val="24"/>
-        </w:rPr>
-        <w:t xml:space="preserve"> </w:t>
-      </w:r>
-      <w:r>
-        <w:rPr>
-          <w:rFonts w:ascii="Calibri" w:hAnsi="Calibri" w:cs="Calibri"/>
-          <w:i/>
-          <w:iCs/>
-          <w:szCs w:val="24"/>
-        </w:rPr>
-        <w:t xml:space="preserve">is approximately </w:t>
-      </w:r>
-      <w:r>
-        <w:rPr>
-          <w:rFonts w:ascii="Calibri" w:hAnsi="Calibri" w:cs="Calibri"/>
-          <w:i/>
-          <w:iCs/>
-          <w:szCs w:val="24"/>
-        </w:rPr>
-        <w:t>0.192g/kg</w:t>
-      </w:r>
-      <w:r>
-        <w:rPr>
-          <w:rFonts w:ascii="Calibri" w:hAnsi="Calibri" w:cs="Calibri"/>
-          <w:i/>
-          <w:iCs/>
-          <w:szCs w:val="24"/>
-        </w:rPr>
-        <w:t xml:space="preserve">. Assuming the lethal dose scales with body weight, </w:t>
-      </w:r>
-      <w:r>
-        <w:rPr>
-          <w:rFonts w:ascii="Calibri" w:hAnsi="Calibri" w:cs="Calibri"/>
-          <w:i/>
-          <w:iCs/>
-          <w:szCs w:val="24"/>
-        </w:rPr>
-        <w:t>what is</w:t>
-      </w:r>
-      <w:r>
-        <w:rPr>
-          <w:rFonts w:ascii="Calibri" w:hAnsi="Calibri" w:cs="Calibri"/>
-          <w:i/>
-          <w:iCs/>
-          <w:szCs w:val="24"/>
-        </w:rPr>
-        <w:t xml:space="preserve"> the equivalent lethal dose</w:t>
-      </w:r>
-      <w:r>
-        <w:rPr>
-          <w:rFonts w:ascii="Calibri" w:hAnsi="Calibri" w:cs="Calibri"/>
-          <w:i/>
-          <w:iCs/>
-          <w:szCs w:val="24"/>
-        </w:rPr>
-        <w:t xml:space="preserve"> 50% (LD50)</w:t>
-      </w:r>
-      <w:r>
-        <w:rPr>
-          <w:rFonts w:ascii="Calibri" w:hAnsi="Calibri" w:cs="Calibri"/>
-          <w:i/>
-          <w:iCs/>
-          <w:szCs w:val="24"/>
-        </w:rPr>
-        <w:t xml:space="preserve"> of caffeine for an average adult human weighing 70 kg</w:t>
-      </w:r>
-      <w:r>
-        <w:rPr>
-          <w:rFonts w:ascii="Calibri" w:hAnsi="Calibri" w:cs="Calibri"/>
-          <w:i/>
-          <w:iCs/>
-          <w:szCs w:val="24"/>
-        </w:rPr>
-        <w:t>?</w:t>
-      </w:r>
+          <w:rFonts w:cstheme="minorHAnsi"/>
+          <w:szCs w:val="24"/>
+        </w:rPr>
+      </w:pPr>
     </w:p>
     <w:p>
       <w:pPr>
@@ -2007,18 +2186,12 @@
         <w:autoSpaceDN w:val="0"/>
         <w:adjustRightInd w:val="0"/>
         <w:spacing w:after="0" w:line="276" w:lineRule="auto"/>
-        <w:rPr>
-          <w:rFonts w:ascii="Calibri" w:hAnsi="Calibri" w:cs="Calibri"/>
-          <w:szCs w:val="24"/>
-        </w:rPr>
-      </w:pPr>
-      <w:r>
-        <w:rPr>
-          <w:rFonts w:ascii="Calibri" w:hAnsi="Calibri" w:cs="Calibri"/>
-          <w:szCs w:val="24"/>
-          <w:highlight w:val="yellow"/>
-        </w:rPr>
-        <w:t>__</w:t>
+      </w:pPr>
+      <w:r>
+        <w:rPr>
+          <w:highlight w:val="yellow"/>
+        </w:rPr>
+        <w:t>One shortcoming of this experiment is the potential degradation of caffeine due to prolonged boiling, which can result in a lower yield than advertised. Additionally, losses during transfer and filtration steps can reduce the final weight of caffeine extracted.</w:t>
       </w:r>
     </w:p>
     <w:p>
@@ -2043,10 +2216,6 @@
         <w:autoSpaceDN w:val="0"/>
         <w:adjustRightInd w:val="0"/>
         <w:spacing w:after="0" w:line="276" w:lineRule="auto"/>
-        <w:rPr>
-          <w:rFonts w:ascii="Calibri" w:hAnsi="Calibri" w:cs="Calibri"/>
-          <w:szCs w:val="24"/>
-        </w:rPr>
       </w:pPr>
     </w:p>
     <w:p>
@@ -2072,24 +2241,24 @@
         <w:adjustRightInd w:val="0"/>
         <w:spacing w:after="0" w:line="276" w:lineRule="auto"/>
         <w:rPr>
-          <w:rFonts w:ascii="Calibri" w:hAnsi="Calibri" w:cs="Calibri"/>
-          <w:i/>
-          <w:iCs/>
-          <w:szCs w:val="24"/>
-        </w:rPr>
-      </w:pPr>
-      <w:r>
-        <w:rPr>
-          <w:rFonts w:ascii="Calibri" w:hAnsi="Calibri" w:cs="Calibri"/>
-          <w:i/>
-          <w:iCs/>
-          <w:szCs w:val="24"/>
-        </w:rPr>
-        <w:t>5</w:t>
-      </w:r>
-      <w:r>
-        <w:rPr>
-          <w:rFonts w:ascii="Calibri" w:hAnsi="Calibri" w:cs="Calibri"/>
+          <w:rFonts w:cstheme="minorHAnsi"/>
+          <w:i/>
+          <w:iCs/>
+          <w:szCs w:val="24"/>
+        </w:rPr>
+      </w:pPr>
+      <w:r>
+        <w:rPr>
+          <w:rFonts w:cstheme="minorHAnsi"/>
+          <w:i/>
+          <w:iCs/>
+          <w:szCs w:val="24"/>
+        </w:rPr>
+        <w:t>4</w:t>
+      </w:r>
+      <w:r>
+        <w:rPr>
+          <w:rFonts w:cstheme="minorHAnsi"/>
           <w:i/>
           <w:iCs/>
           <w:szCs w:val="24"/>
@@ -2098,79 +2267,124 @@
       </w:r>
       <w:r>
         <w:rPr>
-          <w:rFonts w:ascii="Calibri" w:hAnsi="Calibri" w:cs="Calibri"/>
-          <w:i/>
-          <w:iCs/>
-          <w:szCs w:val="24"/>
-        </w:rPr>
-        <w:t xml:space="preserve">Based on your results, </w:t>
-      </w:r>
-      <w:r>
-        <w:rPr>
-          <w:rFonts w:ascii="Calibri" w:hAnsi="Calibri" w:cs="Calibri"/>
-          <w:i/>
-          <w:iCs/>
-          <w:szCs w:val="24"/>
-        </w:rPr>
-        <w:t xml:space="preserve">how </w:t>
-      </w:r>
-      <w:r>
-        <w:rPr>
-          <w:rFonts w:ascii="Calibri" w:hAnsi="Calibri" w:cs="Calibri"/>
-          <w:i/>
-          <w:iCs/>
-          <w:szCs w:val="24"/>
-        </w:rPr>
-        <w:t>many</w:t>
-      </w:r>
-      <w:r>
-        <w:rPr>
-          <w:rFonts w:ascii="Calibri" w:hAnsi="Calibri" w:cs="Calibri"/>
-          <w:i/>
-          <w:iCs/>
-          <w:szCs w:val="24"/>
-        </w:rPr>
-        <w:t xml:space="preserve"> cups of tea </w:t>
-      </w:r>
-      <w:r>
-        <w:rPr>
-          <w:rFonts w:ascii="Calibri" w:hAnsi="Calibri" w:cs="Calibri"/>
-          <w:i/>
-          <w:iCs/>
-          <w:szCs w:val="24"/>
-        </w:rPr>
-        <w:t xml:space="preserve">would </w:t>
-      </w:r>
-      <w:r>
-        <w:rPr>
-          <w:rFonts w:ascii="Calibri" w:hAnsi="Calibri" w:cs="Calibri"/>
-          <w:i/>
-          <w:iCs/>
-          <w:szCs w:val="24"/>
-        </w:rPr>
-        <w:t xml:space="preserve">an average human weighing </w:t>
-      </w:r>
-      <w:r>
-        <w:rPr>
-          <w:rFonts w:ascii="Calibri" w:hAnsi="Calibri" w:cs="Calibri"/>
-          <w:i/>
-          <w:iCs/>
-          <w:szCs w:val="24"/>
-        </w:rPr>
-        <w:t>70 kg</w:t>
-      </w:r>
-      <w:r>
-        <w:rPr>
-          <w:rFonts w:ascii="Calibri" w:hAnsi="Calibri" w:cs="Calibri"/>
-          <w:i/>
-          <w:iCs/>
-          <w:szCs w:val="24"/>
-        </w:rPr>
-        <w:t xml:space="preserve"> need to drink to consume a lethal dose</w:t>
-      </w:r>
-      <w:r>
-        <w:rPr>
-          <w:rFonts w:ascii="Calibri" w:hAnsi="Calibri" w:cs="Calibri"/>
+          <w:rFonts w:cstheme="minorHAnsi"/>
+          <w:i/>
+          <w:iCs/>
+          <w:szCs w:val="24"/>
+        </w:rPr>
+        <w:t>The lethal dose of caffeine</w:t>
+      </w:r>
+      <w:r>
+        <w:rPr>
+          <w:rFonts w:cstheme="minorHAnsi"/>
+          <w:i/>
+          <w:iCs/>
+          <w:szCs w:val="24"/>
+        </w:rPr>
+        <w:t xml:space="preserve"> with 50% </w:t>
+      </w:r>
+      <w:r>
+        <w:rPr>
+          <w:rFonts w:cstheme="minorHAnsi"/>
+          <w:i/>
+          <w:iCs/>
+          <w:szCs w:val="24"/>
+        </w:rPr>
+        <w:t>kill</w:t>
+      </w:r>
+      <w:r>
+        <w:rPr>
+          <w:rFonts w:cstheme="minorHAnsi"/>
+          <w:i/>
+          <w:iCs/>
+          <w:szCs w:val="24"/>
+        </w:rPr>
+        <w:t xml:space="preserve"> for rat</w:t>
+      </w:r>
+      <w:r>
+        <w:rPr>
+          <w:rFonts w:cstheme="minorHAnsi"/>
+          <w:i/>
+          <w:iCs/>
+          <w:szCs w:val="24"/>
+        </w:rPr>
+        <w:t>s (LD50)</w:t>
+      </w:r>
+      <w:r>
+        <w:rPr>
+          <w:rFonts w:cstheme="minorHAnsi"/>
+          <w:i/>
+          <w:iCs/>
+          <w:szCs w:val="24"/>
+        </w:rPr>
+        <w:t xml:space="preserve"> </w:t>
+      </w:r>
+      <w:r>
+        <w:rPr>
+          <w:rFonts w:cstheme="minorHAnsi"/>
+          <w:i/>
+          <w:iCs/>
+          <w:szCs w:val="24"/>
+        </w:rPr>
+        <w:t xml:space="preserve">is approximately </w:t>
+      </w:r>
+      <w:r>
+        <w:rPr>
+          <w:rFonts w:cstheme="minorHAnsi"/>
+          <w:i/>
+          <w:iCs/>
+          <w:szCs w:val="24"/>
+        </w:rPr>
+        <w:t>0.192g/kg</w:t>
+      </w:r>
+      <w:r>
+        <w:rPr>
+          <w:rFonts w:cstheme="minorHAnsi"/>
+          <w:i/>
+          <w:iCs/>
+          <w:szCs w:val="24"/>
+        </w:rPr>
+        <w:t xml:space="preserve">. Assuming the lethal dose scales with body weight, </w:t>
+      </w:r>
+      <w:r>
+        <w:rPr>
+          <w:rFonts w:cstheme="minorHAnsi"/>
+          <w:i/>
+          <w:iCs/>
+          <w:szCs w:val="24"/>
+        </w:rPr>
+        <w:t>what is</w:t>
+      </w:r>
+      <w:r>
+        <w:rPr>
+          <w:rFonts w:cstheme="minorHAnsi"/>
+          <w:i/>
+          <w:iCs/>
+          <w:szCs w:val="24"/>
+        </w:rPr>
+        <w:t xml:space="preserve"> the equivalent lethal dose</w:t>
+      </w:r>
+      <w:r>
+        <w:rPr>
+          <w:rFonts w:cstheme="minorHAnsi"/>
+          <w:i/>
+          <w:iCs/>
+          <w:szCs w:val="24"/>
+        </w:rPr>
+        <w:t xml:space="preserve"> 50% (LD50)</w:t>
+      </w:r>
+      <w:r>
+        <w:rPr>
+          <w:rFonts w:cstheme="minorHAnsi"/>
+          <w:i/>
+          <w:iCs/>
+          <w:szCs w:val="24"/>
+        </w:rPr>
+        <w:t xml:space="preserve"> of caffeine for an average adult human weighing 70 kg</w:t>
+      </w:r>
+      <w:r>
+        <w:rPr>
+          <w:rFonts w:cstheme="minorHAnsi"/>
           <w:i/>
           <w:iCs/>
           <w:szCs w:val="24"/>
@@ -2201,18 +2415,11 @@
         <w:adjustRightInd w:val="0"/>
         <w:spacing w:after="0" w:line="276" w:lineRule="auto"/>
         <w:rPr>
-          <w:rFonts w:ascii="Calibri" w:hAnsi="Calibri" w:cs="Calibri"/>
-          <w:szCs w:val="24"/>
-        </w:rPr>
-      </w:pPr>
-      <w:r>
-        <w:rPr>
-          <w:rFonts w:ascii="Calibri" w:hAnsi="Calibri" w:cs="Calibri"/>
-          <w:szCs w:val="24"/>
-          <w:highlight w:val="yellow"/>
-        </w:rPr>
-        <w:t>__</w:t>
-      </w:r>
+          <w:rFonts w:cstheme="minorHAnsi"/>
+          <w:szCs w:val="24"/>
+          <w:highlight w:val="yellow"/>
+        </w:rPr>
+      </w:pPr>
     </w:p>
     <w:p>
       <w:pPr>
@@ -2237,7 +2444,576 @@
         <w:adjustRightInd w:val="0"/>
         <w:spacing w:after="0" w:line="276" w:lineRule="auto"/>
         <w:rPr>
-          <w:rFonts w:ascii="Calibri" w:hAnsi="Calibri" w:cs="Calibri"/>
+          <w:rFonts w:cstheme="minorHAnsi"/>
+          <w:szCs w:val="24"/>
+          <w:highlight w:val="yellow"/>
+        </w:rPr>
+      </w:pPr>
+      <w:r>
+        <w:rPr>
+          <w:rFonts w:cstheme="minorHAnsi"/>
+          <w:szCs w:val="24"/>
+          <w:highlight w:val="yellow"/>
+        </w:rPr>
+        <w:t>Given that, LD50 for rats is 0.192 g/kg and the body weight of an average adult human is 70 kg.</w:t>
+      </w:r>
+      <w:r>
+        <w:rPr>
+          <w:rFonts w:cstheme="minorHAnsi"/>
+          <w:szCs w:val="24"/>
+          <w:highlight w:val="yellow"/>
+        </w:rPr>
+        <w:t xml:space="preserve"> </w:t>
+      </w:r>
+      <w:r>
+        <w:rPr>
+          <w:rStyle w:val="mord"/>
+          <w:highlight w:val="yellow"/>
+        </w:rPr>
+        <w:t xml:space="preserve">LD50 (human) </w:t>
+      </w:r>
+      <w:r>
+        <w:rPr>
+          <w:rStyle w:val="mord"/>
+          <w:highlight w:val="yellow"/>
+        </w:rPr>
+        <w:tab/>
+      </w:r>
+      <w:r>
+        <w:rPr>
+          <w:rStyle w:val="mrel"/>
+          <w:highlight w:val="yellow"/>
+        </w:rPr>
+        <w:t xml:space="preserve">= </w:t>
+      </w:r>
+      <w:r>
+        <w:rPr>
+          <w:rStyle w:val="mord"/>
+          <w:highlight w:val="yellow"/>
+        </w:rPr>
+        <w:t xml:space="preserve">LD50 (rat) </w:t>
+      </w:r>
+      <w:r>
+        <w:rPr>
+          <w:rStyle w:val="mbin"/>
+          <w:highlight w:val="yellow"/>
+        </w:rPr>
+        <w:t xml:space="preserve">× </w:t>
+      </w:r>
+      <w:r>
+        <w:rPr>
+          <w:rStyle w:val="mord"/>
+          <w:highlight w:val="yellow"/>
+        </w:rPr>
+        <w:t>body weight (human) = 0.192 g/kg × 70 kg = 13.4 g</w:t>
+      </w:r>
+      <w:r>
+        <w:rPr>
+          <w:rStyle w:val="mord"/>
+          <w:highlight w:val="yellow"/>
+        </w:rPr>
+        <w:t xml:space="preserve"> </w:t>
+      </w:r>
+      <w:r>
+        <w:rPr>
+          <w:rFonts w:ascii="Cambria Math" w:hAnsi="Cambria Math" w:cs="Cambria Math"/>
+          <w:szCs w:val="24"/>
+          <w:highlight w:val="yellow"/>
+        </w:rPr>
+        <w:t>≅</w:t>
+      </w:r>
+      <w:r>
+        <w:rPr>
+          <w:rStyle w:val="mord"/>
+          <w:highlight w:val="yellow"/>
+        </w:rPr>
+        <w:t xml:space="preserve"> 1</w:t>
+      </w:r>
+      <w:r>
+        <w:rPr>
+          <w:rStyle w:val="mord"/>
+          <w:highlight w:val="yellow"/>
+        </w:rPr>
+        <w:t>3</w:t>
+      </w:r>
+      <w:r>
+        <w:rPr>
+          <w:rStyle w:val="mord"/>
+          <w:highlight w:val="yellow"/>
+        </w:rPr>
+        <w:t xml:space="preserve"> g (</w:t>
+      </w:r>
+      <w:r>
+        <w:rPr>
+          <w:rStyle w:val="mord"/>
+          <w:highlight w:val="yellow"/>
+        </w:rPr>
+        <w:t>2</w:t>
+      </w:r>
+      <w:r>
+        <w:rPr>
+          <w:rStyle w:val="mord"/>
+          <w:highlight w:val="yellow"/>
+        </w:rPr>
+        <w:t xml:space="preserve"> significant number</w:t>
+      </w:r>
+      <w:r>
+        <w:rPr>
+          <w:rStyle w:val="mord"/>
+          <w:highlight w:val="yellow"/>
+        </w:rPr>
+        <w:t>s</w:t>
+      </w:r>
+      <w:r>
+        <w:rPr>
+          <w:rStyle w:val="mord"/>
+          <w:highlight w:val="yellow"/>
+        </w:rPr>
+        <w:t>)</w:t>
+      </w:r>
+      <w:r>
+        <w:rPr>
+          <w:rStyle w:val="mord"/>
+          <w:highlight w:val="yellow"/>
+        </w:rPr>
+        <w:t>.</w:t>
+      </w:r>
+      <w:r>
+        <w:rPr>
+          <w:rStyle w:val="mord"/>
+          <w:rFonts w:cstheme="minorHAnsi"/>
+          <w:szCs w:val="24"/>
+          <w:highlight w:val="yellow"/>
+        </w:rPr>
+        <w:t xml:space="preserve"> </w:t>
+      </w:r>
+      <w:r>
+        <w:rPr>
+          <w:highlight w:val="yellow"/>
+        </w:rPr>
+        <w:t>So, the equivalent lethal dose 50% (LD50) of caffeine for an average adult human weighing 70 kg is 13 grams.</w:t>
+      </w:r>
+    </w:p>
+    <w:p>
+      <w:pPr>
+        <w:tabs>
+          <w:tab w:val="left" w:pos="0"/>
+          <w:tab w:val="left" w:pos="720"/>
+          <w:tab w:val="left" w:pos="1440"/>
+          <w:tab w:val="left" w:pos="2160"/>
+          <w:tab w:val="left" w:pos="2880"/>
+          <w:tab w:val="left" w:pos="3600"/>
+          <w:tab w:val="left" w:pos="4320"/>
+          <w:tab w:val="left" w:pos="5040"/>
+          <w:tab w:val="left" w:pos="5760"/>
+          <w:tab w:val="left" w:pos="6480"/>
+          <w:tab w:val="left" w:pos="7200"/>
+          <w:tab w:val="left" w:pos="7920"/>
+          <w:tab w:val="left" w:pos="8640"/>
+          <w:tab w:val="left" w:pos="8930"/>
+        </w:tabs>
+        <w:autoSpaceDE w:val="0"/>
+        <w:autoSpaceDN w:val="0"/>
+        <w:adjustRightInd w:val="0"/>
+        <w:spacing w:after="0" w:line="276" w:lineRule="auto"/>
+        <w:rPr>
+          <w:rStyle w:val="mord"/>
+        </w:rPr>
+      </w:pPr>
+    </w:p>
+    <w:p>
+      <w:pPr>
+        <w:tabs>
+          <w:tab w:val="left" w:pos="0"/>
+          <w:tab w:val="left" w:pos="720"/>
+          <w:tab w:val="left" w:pos="1440"/>
+          <w:tab w:val="left" w:pos="2160"/>
+          <w:tab w:val="left" w:pos="2880"/>
+          <w:tab w:val="left" w:pos="3600"/>
+          <w:tab w:val="left" w:pos="4320"/>
+          <w:tab w:val="left" w:pos="5040"/>
+          <w:tab w:val="left" w:pos="5760"/>
+          <w:tab w:val="left" w:pos="6480"/>
+          <w:tab w:val="left" w:pos="7200"/>
+          <w:tab w:val="left" w:pos="7920"/>
+          <w:tab w:val="left" w:pos="8640"/>
+          <w:tab w:val="left" w:pos="8930"/>
+        </w:tabs>
+        <w:autoSpaceDE w:val="0"/>
+        <w:autoSpaceDN w:val="0"/>
+        <w:adjustRightInd w:val="0"/>
+        <w:spacing w:after="0" w:line="276" w:lineRule="auto"/>
+        <w:rPr>
+          <w:rFonts w:cstheme="minorHAnsi"/>
+          <w:i/>
+          <w:iCs/>
+          <w:szCs w:val="24"/>
+        </w:rPr>
+      </w:pPr>
+      <w:r>
+        <w:rPr>
+          <w:rFonts w:cstheme="minorHAnsi"/>
+          <w:i/>
+          <w:iCs/>
+          <w:szCs w:val="24"/>
+        </w:rPr>
+        <w:t>5</w:t>
+      </w:r>
+      <w:r>
+        <w:rPr>
+          <w:rFonts w:cstheme="minorHAnsi"/>
+          <w:i/>
+          <w:iCs/>
+          <w:szCs w:val="24"/>
+        </w:rPr>
+        <w:t xml:space="preserve">) </w:t>
+      </w:r>
+      <w:r>
+        <w:rPr>
+          <w:rFonts w:cstheme="minorHAnsi"/>
+          <w:i/>
+          <w:iCs/>
+          <w:szCs w:val="24"/>
+        </w:rPr>
+        <w:t xml:space="preserve">Based on your results, </w:t>
+      </w:r>
+      <w:r>
+        <w:rPr>
+          <w:rFonts w:cstheme="minorHAnsi"/>
+          <w:i/>
+          <w:iCs/>
+          <w:szCs w:val="24"/>
+        </w:rPr>
+        <w:t xml:space="preserve">how </w:t>
+      </w:r>
+      <w:r>
+        <w:rPr>
+          <w:rFonts w:cstheme="minorHAnsi"/>
+          <w:i/>
+          <w:iCs/>
+          <w:szCs w:val="24"/>
+        </w:rPr>
+        <w:t>many</w:t>
+      </w:r>
+      <w:r>
+        <w:rPr>
+          <w:rFonts w:cstheme="minorHAnsi"/>
+          <w:i/>
+          <w:iCs/>
+          <w:szCs w:val="24"/>
+        </w:rPr>
+        <w:t xml:space="preserve"> cups of tea </w:t>
+      </w:r>
+      <w:r>
+        <w:rPr>
+          <w:rFonts w:cstheme="minorHAnsi"/>
+          <w:i/>
+          <w:iCs/>
+          <w:szCs w:val="24"/>
+        </w:rPr>
+        <w:t xml:space="preserve">would </w:t>
+      </w:r>
+      <w:r>
+        <w:rPr>
+          <w:rFonts w:cstheme="minorHAnsi"/>
+          <w:i/>
+          <w:iCs/>
+          <w:szCs w:val="24"/>
+        </w:rPr>
+        <w:t xml:space="preserve">an average human weighing </w:t>
+      </w:r>
+      <w:r>
+        <w:rPr>
+          <w:rFonts w:cstheme="minorHAnsi"/>
+          <w:i/>
+          <w:iCs/>
+          <w:szCs w:val="24"/>
+        </w:rPr>
+        <w:t>70 kg</w:t>
+      </w:r>
+      <w:r>
+        <w:rPr>
+          <w:rFonts w:cstheme="minorHAnsi"/>
+          <w:i/>
+          <w:iCs/>
+          <w:szCs w:val="24"/>
+        </w:rPr>
+        <w:t xml:space="preserve"> need to drink to consume a lethal dose</w:t>
+      </w:r>
+      <w:r>
+        <w:rPr>
+          <w:rFonts w:cstheme="minorHAnsi"/>
+          <w:i/>
+          <w:iCs/>
+          <w:szCs w:val="24"/>
+        </w:rPr>
+        <w:t>?</w:t>
+      </w:r>
+    </w:p>
+    <w:p>
+      <w:pPr>
+        <w:tabs>
+          <w:tab w:val="left" w:pos="0"/>
+          <w:tab w:val="left" w:pos="720"/>
+          <w:tab w:val="left" w:pos="1440"/>
+          <w:tab w:val="left" w:pos="2160"/>
+          <w:tab w:val="left" w:pos="2880"/>
+          <w:tab w:val="left" w:pos="3600"/>
+          <w:tab w:val="left" w:pos="4320"/>
+          <w:tab w:val="left" w:pos="5040"/>
+          <w:tab w:val="left" w:pos="5760"/>
+          <w:tab w:val="left" w:pos="6480"/>
+          <w:tab w:val="left" w:pos="7200"/>
+          <w:tab w:val="left" w:pos="7920"/>
+          <w:tab w:val="left" w:pos="8640"/>
+          <w:tab w:val="left" w:pos="8930"/>
+        </w:tabs>
+        <w:autoSpaceDE w:val="0"/>
+        <w:autoSpaceDN w:val="0"/>
+        <w:adjustRightInd w:val="0"/>
+        <w:spacing w:after="0" w:line="276" w:lineRule="auto"/>
+        <w:rPr>
+          <w:rFonts w:cstheme="minorHAnsi"/>
+          <w:szCs w:val="24"/>
+        </w:rPr>
+      </w:pPr>
+    </w:p>
+    <w:p>
+      <w:pPr>
+        <w:tabs>
+          <w:tab w:val="left" w:pos="0"/>
+          <w:tab w:val="left" w:pos="720"/>
+          <w:tab w:val="left" w:pos="1440"/>
+          <w:tab w:val="left" w:pos="2160"/>
+          <w:tab w:val="left" w:pos="2880"/>
+          <w:tab w:val="left" w:pos="3600"/>
+          <w:tab w:val="left" w:pos="4320"/>
+          <w:tab w:val="left" w:pos="5040"/>
+          <w:tab w:val="left" w:pos="5760"/>
+          <w:tab w:val="left" w:pos="6480"/>
+          <w:tab w:val="left" w:pos="7200"/>
+          <w:tab w:val="left" w:pos="7920"/>
+          <w:tab w:val="left" w:pos="8640"/>
+          <w:tab w:val="left" w:pos="8930"/>
+        </w:tabs>
+        <w:autoSpaceDE w:val="0"/>
+        <w:autoSpaceDN w:val="0"/>
+        <w:adjustRightInd w:val="0"/>
+        <w:spacing w:after="0" w:line="276" w:lineRule="auto"/>
+        <w:rPr>
+          <w:rFonts w:cstheme="minorHAnsi"/>
+          <w:szCs w:val="24"/>
+        </w:rPr>
+      </w:pPr>
+      <w:r>
+        <w:rPr>
+          <w:rFonts w:cstheme="minorHAnsi"/>
+          <w:szCs w:val="24"/>
+          <w:highlight w:val="yellow"/>
+        </w:rPr>
+        <w:t>Given that, LD50 for an average adult human weighing 70 kg is 13 grams.</w:t>
+      </w:r>
+      <w:r>
+        <w:rPr>
+          <w:rFonts w:cstheme="minorHAnsi"/>
+          <w:szCs w:val="24"/>
+          <w:highlight w:val="yellow"/>
+        </w:rPr>
+        <w:t xml:space="preserve"> </w:t>
+      </w:r>
+      <w:r>
+        <w:rPr>
+          <w:rFonts w:cstheme="minorHAnsi"/>
+          <w:szCs w:val="24"/>
+          <w:highlight w:val="yellow"/>
+        </w:rPr>
+        <w:t>One cup of tea releases about 0.0</w:t>
+      </w:r>
+      <w:r>
+        <w:rPr>
+          <w:rFonts w:cstheme="minorHAnsi"/>
+          <w:szCs w:val="24"/>
+          <w:highlight w:val="yellow"/>
+        </w:rPr>
+        <w:t>58</w:t>
+      </w:r>
+      <w:r>
+        <w:rPr>
+          <w:rFonts w:cstheme="minorHAnsi"/>
+          <w:szCs w:val="24"/>
+          <w:highlight w:val="yellow"/>
+        </w:rPr>
+        <w:t xml:space="preserve"> g of caffeine</w:t>
+      </w:r>
+      <w:r>
+        <w:rPr>
+          <w:rFonts w:cstheme="minorHAnsi"/>
+          <w:szCs w:val="24"/>
+          <w:highlight w:val="yellow"/>
+        </w:rPr>
+        <w:t xml:space="preserve">. So, number of cups = LD50 (humans) / (caffeine per cup) = </w:t>
+      </w:r>
+      <w:r>
+        <w:rPr>
+          <w:rFonts w:cstheme="minorHAnsi"/>
+          <w:szCs w:val="24"/>
+          <w:highlight w:val="yellow"/>
+        </w:rPr>
+        <w:t>(13 g / 0.058 g) = 2</w:t>
+      </w:r>
+      <w:r>
+        <w:rPr>
+          <w:rFonts w:cstheme="minorHAnsi"/>
+          <w:szCs w:val="24"/>
+          <w:highlight w:val="yellow"/>
+        </w:rPr>
+        <w:t>24</w:t>
+      </w:r>
+      <w:r>
+        <w:rPr>
+          <w:rFonts w:cstheme="minorHAnsi"/>
+          <w:szCs w:val="24"/>
+          <w:highlight w:val="yellow"/>
+        </w:rPr>
+        <w:t>.5</w:t>
+      </w:r>
+      <w:r>
+        <w:rPr>
+          <w:rFonts w:cstheme="minorHAnsi"/>
+          <w:szCs w:val="24"/>
+          <w:highlight w:val="yellow"/>
+        </w:rPr>
+        <w:t xml:space="preserve"> </w:t>
+      </w:r>
+      <w:r>
+        <w:rPr>
+          <w:rFonts w:cstheme="minorHAnsi"/>
+          <w:szCs w:val="24"/>
+          <w:highlight w:val="yellow"/>
+        </w:rPr>
+        <w:t xml:space="preserve">cups </w:t>
+      </w:r>
+      <w:r>
+        <w:rPr>
+          <w:rFonts w:ascii="Cambria Math" w:hAnsi="Cambria Math" w:cs="Cambria Math"/>
+          <w:szCs w:val="24"/>
+          <w:highlight w:val="yellow"/>
+        </w:rPr>
+        <w:t>≅</w:t>
+      </w:r>
+      <w:r>
+        <w:rPr>
+          <w:rFonts w:cstheme="minorHAnsi"/>
+          <w:szCs w:val="24"/>
+          <w:highlight w:val="yellow"/>
+        </w:rPr>
+        <w:t xml:space="preserve"> </w:t>
+      </w:r>
+      <w:r>
+        <w:rPr>
+          <w:rFonts w:cstheme="minorHAnsi"/>
+          <w:szCs w:val="24"/>
+          <w:highlight w:val="yellow"/>
+        </w:rPr>
+        <w:t>22</w:t>
+      </w:r>
+      <w:r>
+        <w:rPr>
+          <w:rFonts w:cstheme="minorHAnsi"/>
+          <w:szCs w:val="24"/>
+          <w:highlight w:val="yellow"/>
+        </w:rPr>
+        <w:t>0</w:t>
+      </w:r>
+      <w:r>
+        <w:rPr>
+          <w:rFonts w:cstheme="minorHAnsi"/>
+          <w:szCs w:val="24"/>
+          <w:highlight w:val="yellow"/>
+        </w:rPr>
+        <w:t xml:space="preserve"> </w:t>
+      </w:r>
+      <w:r>
+        <w:rPr>
+          <w:rFonts w:cstheme="minorHAnsi"/>
+          <w:szCs w:val="24"/>
+          <w:highlight w:val="yellow"/>
+        </w:rPr>
+        <w:t xml:space="preserve">cups </w:t>
+      </w:r>
+      <w:r>
+        <w:rPr>
+          <w:rFonts w:cstheme="minorHAnsi"/>
+          <w:szCs w:val="24"/>
+          <w:highlight w:val="yellow"/>
+        </w:rPr>
+        <w:t>(</w:t>
+      </w:r>
+      <w:r>
+        <w:rPr>
+          <w:rFonts w:cstheme="minorHAnsi"/>
+          <w:szCs w:val="24"/>
+          <w:highlight w:val="yellow"/>
+        </w:rPr>
+        <w:t>2</w:t>
+      </w:r>
+      <w:r>
+        <w:rPr>
+          <w:rFonts w:cstheme="minorHAnsi"/>
+          <w:szCs w:val="24"/>
+          <w:highlight w:val="yellow"/>
+        </w:rPr>
+        <w:t xml:space="preserve"> significant number</w:t>
+      </w:r>
+      <w:r>
+        <w:rPr>
+          <w:rFonts w:cstheme="minorHAnsi"/>
+          <w:szCs w:val="24"/>
+          <w:highlight w:val="yellow"/>
+        </w:rPr>
+        <w:t>s</w:t>
+      </w:r>
+      <w:r>
+        <w:rPr>
+          <w:rFonts w:cstheme="minorHAnsi"/>
+          <w:szCs w:val="24"/>
+          <w:highlight w:val="yellow"/>
+        </w:rPr>
+        <w:t>)</w:t>
+      </w:r>
+      <w:r>
+        <w:rPr>
+          <w:rFonts w:cstheme="minorHAnsi"/>
+          <w:szCs w:val="24"/>
+          <w:highlight w:val="yellow"/>
+        </w:rPr>
+        <w:t>.</w:t>
+      </w:r>
+    </w:p>
+    <w:p>
+      <w:pPr>
+        <w:tabs>
+          <w:tab w:val="left" w:pos="0"/>
+          <w:tab w:val="left" w:pos="720"/>
+          <w:tab w:val="left" w:pos="1440"/>
+          <w:tab w:val="left" w:pos="2160"/>
+          <w:tab w:val="left" w:pos="2880"/>
+          <w:tab w:val="left" w:pos="3600"/>
+          <w:tab w:val="left" w:pos="4320"/>
+          <w:tab w:val="left" w:pos="5040"/>
+          <w:tab w:val="left" w:pos="5760"/>
+          <w:tab w:val="left" w:pos="6480"/>
+          <w:tab w:val="left" w:pos="7200"/>
+          <w:tab w:val="left" w:pos="7920"/>
+          <w:tab w:val="left" w:pos="8640"/>
+          <w:tab w:val="left" w:pos="8930"/>
+        </w:tabs>
+        <w:autoSpaceDE w:val="0"/>
+        <w:autoSpaceDN w:val="0"/>
+        <w:adjustRightInd w:val="0"/>
+        <w:spacing w:after="0" w:line="276" w:lineRule="auto"/>
+        <w:rPr>
+          <w:rFonts w:cstheme="minorHAnsi"/>
           <w:szCs w:val="24"/>
         </w:rPr>
       </w:pPr>
@@ -2266,15 +3042,15 @@
         <w:spacing w:after="0" w:line="276" w:lineRule="auto"/>
         <w:jc w:val="left"/>
         <w:rPr>
-          <w:rFonts w:ascii="Calibri" w:hAnsi="Calibri" w:cs="Calibri"/>
-          <w:i/>
-          <w:iCs/>
-          <w:szCs w:val="24"/>
-        </w:rPr>
-      </w:pPr>
-      <w:r>
-        <w:rPr>
-          <w:rFonts w:ascii="Calibri" w:hAnsi="Calibri" w:cs="Calibri"/>
+          <w:rFonts w:cstheme="minorHAnsi"/>
+          <w:i/>
+          <w:iCs/>
+          <w:szCs w:val="24"/>
+        </w:rPr>
+      </w:pPr>
+      <w:r>
+        <w:rPr>
+          <w:rFonts w:cstheme="minorHAnsi"/>
           <w:b/>
           <w:bCs/>
           <w:szCs w:val="24"/>
@@ -2283,7 +3059,7 @@
       </w:r>
       <w:r>
         <w:rPr>
-          <w:rFonts w:ascii="Calibri" w:hAnsi="Calibri" w:cs="Calibri"/>
+          <w:rFonts w:cstheme="minorHAnsi"/>
           <w:b/>
           <w:bCs/>
           <w:szCs w:val="24"/>
@@ -2292,7 +3068,7 @@
       </w:r>
       <w:r>
         <w:rPr>
-          <w:rFonts w:ascii="Calibri" w:hAnsi="Calibri" w:cs="Calibri"/>
+          <w:rFonts w:cstheme="minorHAnsi"/>
           <w:i/>
           <w:iCs/>
           <w:szCs w:val="24"/>
@@ -2301,7 +3077,7 @@
       </w:r>
       <w:r>
         <w:rPr>
-          <w:rFonts w:ascii="Calibri" w:hAnsi="Calibri" w:cs="Calibri"/>
+          <w:rFonts w:cstheme="minorHAnsi"/>
           <w:i/>
           <w:iCs/>
           <w:szCs w:val="24"/>
@@ -2310,7 +3086,7 @@
       </w:r>
       <w:r>
         <w:rPr>
-          <w:rFonts w:ascii="Calibri" w:hAnsi="Calibri" w:cs="Calibri"/>
+          <w:rFonts w:cstheme="minorHAnsi"/>
           <w:i/>
           <w:iCs/>
           <w:szCs w:val="24"/>
@@ -2319,7 +3095,7 @@
       </w:r>
       <w:r>
         <w:rPr>
-          <w:rFonts w:ascii="Calibri" w:hAnsi="Calibri" w:cs="Calibri"/>
+          <w:rFonts w:cstheme="minorHAnsi"/>
           <w:i/>
           <w:iCs/>
           <w:szCs w:val="24"/>
@@ -2328,7 +3104,7 @@
       </w:r>
       <w:r>
         <w:rPr>
-          <w:rFonts w:ascii="Calibri" w:hAnsi="Calibri" w:cs="Calibri"/>
+          <w:rFonts w:cstheme="minorHAnsi"/>
           <w:i/>
           <w:iCs/>
           <w:szCs w:val="24"/>
@@ -2337,7 +3113,7 @@
       </w:r>
       <w:r>
         <w:rPr>
-          <w:rFonts w:ascii="Calibri" w:hAnsi="Calibri" w:cs="Calibri"/>
+          <w:rFonts w:cstheme="minorHAnsi"/>
           <w:i/>
           <w:iCs/>
           <w:szCs w:val="24"/>
@@ -2346,7 +3122,7 @@
       </w:r>
       <w:r>
         <w:rPr>
-          <w:rFonts w:ascii="Calibri" w:hAnsi="Calibri" w:cs="Calibri"/>
+          <w:rFonts w:cstheme="minorHAnsi"/>
           <w:i/>
           <w:iCs/>
           <w:szCs w:val="24"/>
@@ -2377,17 +3153,18 @@
         <w:adjustRightInd w:val="0"/>
         <w:spacing w:after="0" w:line="276" w:lineRule="auto"/>
         <w:rPr>
-          <w:rFonts w:ascii="Calibri" w:hAnsi="Calibri" w:cs="Calibri"/>
-          <w:szCs w:val="24"/>
-        </w:rPr>
-      </w:pPr>
-      <w:r>
-        <w:rPr>
-          <w:rFonts w:ascii="Calibri" w:hAnsi="Calibri" w:cs="Calibri"/>
-          <w:szCs w:val="24"/>
-          <w:highlight w:val="yellow"/>
-        </w:rPr>
-        <w:t>__</w:t>
+          <w:rFonts w:cstheme="minorHAnsi"/>
+          <w:szCs w:val="24"/>
+        </w:rPr>
+      </w:pPr>
+      <w:r>
+        <w:rPr>
+          <w:rFonts w:cstheme="minorHAnsi"/>
+          <w:szCs w:val="24"/>
+          <w:highlight w:val="yellow"/>
+        </w:rPr>
+        <w:lastRenderedPageBreak/>
+        <w:t>The experiment successfully extracted caffeine from tea leaves, yielding a 1.7% mass of caffeine. The process involved liquid-liquid extraction and precipitation techniques. Despite potential caffeine degradation and losses during transfer and filtration, the experiment demonstrated the practical application of solvent extraction methods in isolating bioactive compounds from natural products.</w:t>
       </w:r>
     </w:p>
     <w:p>
@@ -2413,7 +3190,7 @@
         <w:adjustRightInd w:val="0"/>
         <w:spacing w:after="0" w:line="276" w:lineRule="auto"/>
         <w:rPr>
-          <w:rFonts w:ascii="Calibri" w:hAnsi="Calibri" w:cs="Calibri"/>
+          <w:rFonts w:cstheme="minorHAnsi"/>
           <w:szCs w:val="24"/>
         </w:rPr>
       </w:pPr>
@@ -2441,7 +3218,7 @@
         <w:adjustRightInd w:val="0"/>
         <w:spacing w:after="0" w:line="276" w:lineRule="auto"/>
         <w:rPr>
-          <w:rFonts w:ascii="Calibri" w:hAnsi="Calibri" w:cs="Calibri"/>
+          <w:rFonts w:cstheme="minorHAnsi"/>
           <w:b/>
           <w:bCs/>
           <w:szCs w:val="24"/>
@@ -2449,7 +3226,7 @@
       </w:pPr>
       <w:r>
         <w:rPr>
-          <w:rFonts w:ascii="Calibri" w:hAnsi="Calibri" w:cs="Calibri"/>
+          <w:rFonts w:cstheme="minorHAnsi"/>
           <w:b/>
           <w:bCs/>
           <w:szCs w:val="24"/>
@@ -2459,43 +3236,174 @@
     </w:p>
     <w:p>
       <w:pPr>
-        <w:tabs>
-          <w:tab w:val="left" w:pos="0"/>
-          <w:tab w:val="left" w:pos="720"/>
-          <w:tab w:val="left" w:pos="1440"/>
-          <w:tab w:val="left" w:pos="2160"/>
-          <w:tab w:val="left" w:pos="2880"/>
-          <w:tab w:val="left" w:pos="3600"/>
-          <w:tab w:val="left" w:pos="4320"/>
-          <w:tab w:val="left" w:pos="5040"/>
-          <w:tab w:val="left" w:pos="5760"/>
-          <w:tab w:val="left" w:pos="6480"/>
-          <w:tab w:val="left" w:pos="7200"/>
-          <w:tab w:val="left" w:pos="7920"/>
-          <w:tab w:val="left" w:pos="8640"/>
-          <w:tab w:val="left" w:pos="8930"/>
-        </w:tabs>
-        <w:autoSpaceDE w:val="0"/>
-        <w:autoSpaceDN w:val="0"/>
-        <w:adjustRightInd w:val="0"/>
+        <w:pStyle w:val="ListParagraph"/>
+        <w:numPr>
+          <w:ilvl w:val="0"/>
+          <w:numId w:val="1"/>
+        </w:numPr>
         <w:spacing w:after="0" w:line="276" w:lineRule="auto"/>
         <w:rPr>
-          <w:rFonts w:ascii="Calibri" w:hAnsi="Calibri" w:cs="Calibri"/>
-          <w:szCs w:val="24"/>
-        </w:rPr>
-      </w:pPr>
-      <w:r>
-        <w:rPr>
-          <w:rFonts w:ascii="Calibri" w:hAnsi="Calibri" w:cs="Calibri"/>
-          <w:szCs w:val="24"/>
-          <w:highlight w:val="yellow"/>
-        </w:rPr>
-        <w:t>__</w:t>
+          <w:rFonts w:cstheme="minorHAnsi"/>
+          <w:highlight w:val="yellow"/>
+        </w:rPr>
+      </w:pPr>
+      <w:r>
+        <w:rPr>
+          <w:rFonts w:cstheme="minorHAnsi"/>
+          <w:highlight w:val="yellow"/>
+        </w:rPr>
+        <w:t xml:space="preserve">Reimer, M. et al, Laboratory Manual, Chemistry 101, pp. </w:t>
+      </w:r>
+      <w:r>
+        <w:rPr>
+          <w:rFonts w:cstheme="minorHAnsi"/>
+          <w:highlight w:val="yellow"/>
+        </w:rPr>
+        <w:t>3</w:t>
+      </w:r>
+      <w:r>
+        <w:rPr>
+          <w:rFonts w:cstheme="minorHAnsi"/>
+          <w:highlight w:val="yellow"/>
+        </w:rPr>
+        <w:t>9-4</w:t>
+      </w:r>
+      <w:r>
+        <w:rPr>
+          <w:rFonts w:cstheme="minorHAnsi"/>
+          <w:highlight w:val="yellow"/>
+        </w:rPr>
+        <w:t>0</w:t>
+      </w:r>
+      <w:r>
+        <w:rPr>
+          <w:rFonts w:cstheme="minorHAnsi"/>
+          <w:highlight w:val="yellow"/>
+        </w:rPr>
+        <w:t xml:space="preserve">. (University of Victoria: Victoria, B.C.) </w:t>
+      </w:r>
+      <w:r>
+        <w:rPr>
+          <w:rFonts w:cstheme="minorHAnsi"/>
+          <w:b/>
+          <w:bCs/>
+          <w:highlight w:val="yellow"/>
+        </w:rPr>
+        <w:t>Summer 2024</w:t>
       </w:r>
     </w:p>
     <w:p>
       <w:pPr>
+        <w:pStyle w:val="ListParagraph"/>
+        <w:numPr>
+          <w:ilvl w:val="0"/>
+          <w:numId w:val="1"/>
+        </w:numPr>
         <w:spacing w:after="0" w:line="276" w:lineRule="auto"/>
+        <w:rPr>
+          <w:rFonts w:cstheme="minorHAnsi"/>
+          <w:highlight w:val="yellow"/>
+        </w:rPr>
+      </w:pPr>
+      <w:r>
+        <w:rPr>
+          <w:rFonts w:cstheme="minorHAnsi"/>
+          <w:highlight w:val="yellow"/>
+        </w:rPr>
+        <w:t xml:space="preserve">Red Rose® </w:t>
+      </w:r>
+      <w:r>
+        <w:rPr>
+          <w:rFonts w:cstheme="minorHAnsi"/>
+          <w:highlight w:val="yellow"/>
+        </w:rPr>
+        <w:t xml:space="preserve">Orange </w:t>
+      </w:r>
+      <w:r>
+        <w:rPr>
+          <w:rFonts w:cstheme="minorHAnsi"/>
+          <w:highlight w:val="yellow"/>
+        </w:rPr>
+        <w:t>Pekoe</w:t>
+      </w:r>
+      <w:r>
+        <w:rPr>
+          <w:rFonts w:cstheme="minorHAnsi"/>
+          <w:highlight w:val="yellow"/>
+        </w:rPr>
+        <w:t xml:space="preserve"> </w:t>
+      </w:r>
+      <w:r>
+        <w:rPr>
+          <w:rFonts w:cstheme="minorHAnsi"/>
+          <w:highlight w:val="yellow"/>
+        </w:rPr>
+        <w:t>Tea. Unilever Canada Inc, Toronto, O</w:t>
+      </w:r>
+      <w:r>
+        <w:rPr>
+          <w:rFonts w:cstheme="minorHAnsi"/>
+          <w:highlight w:val="yellow"/>
+        </w:rPr>
+        <w:t>ntario</w:t>
+      </w:r>
+      <w:r>
+        <w:rPr>
+          <w:rFonts w:cstheme="minorHAnsi"/>
+          <w:highlight w:val="yellow"/>
+        </w:rPr>
+        <w:t>,</w:t>
+      </w:r>
+      <w:r>
+        <w:rPr>
+          <w:rFonts w:cstheme="minorHAnsi"/>
+          <w:highlight w:val="yellow"/>
+        </w:rPr>
+        <w:t xml:space="preserve"> </w:t>
+      </w:r>
+      <w:r>
+        <w:rPr>
+          <w:rFonts w:cstheme="minorHAnsi"/>
+          <w:highlight w:val="yellow"/>
+          <w:lang w:val="en-CA"/>
+        </w:rPr>
+        <w:t>M4W 3R2</w:t>
+      </w:r>
+      <w:r>
+        <w:rPr>
+          <w:rFonts w:cstheme="minorHAnsi"/>
+          <w:highlight w:val="yellow"/>
+        </w:rPr>
+        <w:t>,</w:t>
+      </w:r>
+      <w:r>
+        <w:rPr>
+          <w:rFonts w:cstheme="minorHAnsi"/>
+          <w:highlight w:val="yellow"/>
+        </w:rPr>
+        <w:t xml:space="preserve"> </w:t>
+      </w:r>
+      <w:r>
+        <w:rPr>
+          <w:rFonts w:cstheme="minorHAnsi"/>
+          <w:highlight w:val="yellow"/>
+        </w:rPr>
+        <w:t>Canada,</w:t>
+      </w:r>
+      <w:r>
+        <w:rPr>
+          <w:rFonts w:cstheme="minorHAnsi"/>
+          <w:highlight w:val="yellow"/>
+        </w:rPr>
+        <w:t xml:space="preserve"> Drug Identification Number: 6840044376.</w:t>
+      </w:r>
+    </w:p>
+    <w:p>
+      <w:pPr>
+        <w:spacing w:after="0" w:line="276" w:lineRule="auto"/>
+        <w:rPr>
+          <w:rFonts w:cstheme="minorHAnsi"/>
+        </w:rPr>
       </w:pPr>
     </w:p>
     <w:tbl>
@@ -2526,13 +3434,13 @@
             <w:pPr>
               <w:spacing w:after="0" w:line="240" w:lineRule="auto"/>
               <w:rPr>
-                <w:rFonts w:asciiTheme="minorHAnsi" w:hAnsiTheme="minorHAnsi"/>
+                <w:rFonts w:asciiTheme="minorHAnsi" w:hAnsiTheme="minorHAnsi" w:cstheme="minorHAnsi"/>
                 <w:b/>
               </w:rPr>
             </w:pPr>
             <w:r>
               <w:rPr>
-                <w:rFonts w:asciiTheme="minorHAnsi" w:hAnsiTheme="minorHAnsi"/>
+                <w:rFonts w:asciiTheme="minorHAnsi" w:hAnsiTheme="minorHAnsi" w:cstheme="minorHAnsi"/>
                 <w:b/>
                 <w:szCs w:val="24"/>
               </w:rPr>
@@ -2540,7 +3448,7 @@
             </w:r>
             <w:r>
               <w:rPr>
-                <w:rFonts w:asciiTheme="minorHAnsi" w:hAnsiTheme="minorHAnsi"/>
+                <w:rFonts w:asciiTheme="minorHAnsi" w:hAnsiTheme="minorHAnsi" w:cstheme="minorHAnsi"/>
                 <w:b/>
                 <w:szCs w:val="24"/>
               </w:rPr>
@@ -2564,12 +3472,12 @@
             <w:pPr>
               <w:spacing w:after="0" w:line="240" w:lineRule="auto"/>
               <w:rPr>
-                <w:rFonts w:asciiTheme="minorHAnsi" w:hAnsiTheme="minorHAnsi"/>
+                <w:rFonts w:asciiTheme="minorHAnsi" w:hAnsiTheme="minorHAnsi" w:cstheme="minorHAnsi"/>
               </w:rPr>
             </w:pPr>
             <w:r>
               <w:rPr>
-                <w:rFonts w:asciiTheme="minorHAnsi" w:hAnsiTheme="minorHAnsi"/>
+                <w:rFonts w:asciiTheme="minorHAnsi" w:hAnsiTheme="minorHAnsi" w:cstheme="minorHAnsi"/>
               </w:rPr>
               <w:t xml:space="preserve">max. </w:t>
             </w:r>
@@ -2593,14 +3501,14 @@
             <w:pPr>
               <w:spacing w:after="0" w:line="240" w:lineRule="auto"/>
               <w:rPr>
-                <w:rFonts w:asciiTheme="minorHAnsi" w:hAnsiTheme="minorHAnsi"/>
+                <w:rFonts w:asciiTheme="minorHAnsi" w:hAnsiTheme="minorHAnsi" w:cstheme="minorHAnsi"/>
                 <w:b/>
                 <w:szCs w:val="24"/>
               </w:rPr>
             </w:pPr>
             <w:r>
               <w:rPr>
-                <w:rFonts w:asciiTheme="minorHAnsi" w:hAnsiTheme="minorHAnsi"/>
+                <w:rFonts w:asciiTheme="minorHAnsi" w:hAnsiTheme="minorHAnsi" w:cstheme="minorHAnsi"/>
                 <w:b/>
                 <w:szCs w:val="24"/>
               </w:rPr>
@@ -2608,7 +3516,7 @@
             </w:r>
             <w:r>
               <w:rPr>
-                <w:rFonts w:asciiTheme="minorHAnsi" w:hAnsiTheme="minorHAnsi"/>
+                <w:rFonts w:asciiTheme="minorHAnsi" w:hAnsiTheme="minorHAnsi" w:cstheme="minorHAnsi"/>
                 <w:szCs w:val="24"/>
               </w:rPr>
               <w:t>Are all responses correct?</w:t>
@@ -2632,12 +3540,12 @@
               <w:spacing w:after="0" w:line="240" w:lineRule="auto"/>
               <w:jc w:val="right"/>
               <w:rPr>
-                <w:rFonts w:asciiTheme="minorHAnsi" w:hAnsiTheme="minorHAnsi"/>
+                <w:rFonts w:asciiTheme="minorHAnsi" w:hAnsiTheme="minorHAnsi" w:cstheme="minorHAnsi"/>
               </w:rPr>
             </w:pPr>
             <w:r>
               <w:rPr>
-                <w:rFonts w:asciiTheme="minorHAnsi" w:hAnsiTheme="minorHAnsi"/>
+                <w:rFonts w:asciiTheme="minorHAnsi" w:hAnsiTheme="minorHAnsi" w:cstheme="minorHAnsi"/>
               </w:rPr>
               <w:t>4</w:t>
             </w:r>
@@ -2661,14 +3569,14 @@
             <w:pPr>
               <w:spacing w:after="0" w:line="240" w:lineRule="auto"/>
               <w:rPr>
-                <w:rFonts w:asciiTheme="minorHAnsi" w:hAnsiTheme="minorHAnsi"/>
+                <w:rFonts w:asciiTheme="minorHAnsi" w:hAnsiTheme="minorHAnsi" w:cstheme="minorHAnsi"/>
                 <w:b/>
                 <w:szCs w:val="24"/>
               </w:rPr>
             </w:pPr>
             <w:r>
               <w:rPr>
-                <w:rFonts w:asciiTheme="minorHAnsi" w:hAnsiTheme="minorHAnsi"/>
+                <w:rFonts w:asciiTheme="minorHAnsi" w:hAnsiTheme="minorHAnsi" w:cstheme="minorHAnsi"/>
                 <w:b/>
                 <w:szCs w:val="24"/>
               </w:rPr>
@@ -2676,42 +3584,42 @@
             </w:r>
             <w:r>
               <w:rPr>
-                <w:rFonts w:asciiTheme="minorHAnsi" w:hAnsiTheme="minorHAnsi"/>
+                <w:rFonts w:asciiTheme="minorHAnsi" w:hAnsiTheme="minorHAnsi" w:cstheme="minorHAnsi"/>
                 <w:szCs w:val="24"/>
               </w:rPr>
               <w:t xml:space="preserve">Have </w:t>
             </w:r>
             <w:r>
               <w:rPr>
-                <w:rFonts w:asciiTheme="minorHAnsi" w:hAnsiTheme="minorHAnsi"/>
+                <w:rFonts w:asciiTheme="minorHAnsi" w:hAnsiTheme="minorHAnsi" w:cstheme="minorHAnsi"/>
                 <w:szCs w:val="24"/>
               </w:rPr>
               <w:t>ALL</w:t>
             </w:r>
             <w:r>
               <w:rPr>
-                <w:rFonts w:asciiTheme="minorHAnsi" w:hAnsiTheme="minorHAnsi"/>
+                <w:rFonts w:asciiTheme="minorHAnsi" w:hAnsiTheme="minorHAnsi" w:cstheme="minorHAnsi"/>
                 <w:szCs w:val="24"/>
               </w:rPr>
               <w:t xml:space="preserve"> data, observations</w:t>
             </w:r>
             <w:r>
               <w:rPr>
-                <w:rFonts w:asciiTheme="minorHAnsi" w:hAnsiTheme="minorHAnsi"/>
+                <w:rFonts w:asciiTheme="minorHAnsi" w:hAnsiTheme="minorHAnsi" w:cstheme="minorHAnsi"/>
                 <w:szCs w:val="24"/>
               </w:rPr>
               <w:t>,</w:t>
             </w:r>
             <w:r>
               <w:rPr>
-                <w:rFonts w:asciiTheme="minorHAnsi" w:hAnsiTheme="minorHAnsi"/>
+                <w:rFonts w:asciiTheme="minorHAnsi" w:hAnsiTheme="minorHAnsi" w:cstheme="minorHAnsi"/>
                 <w:szCs w:val="24"/>
               </w:rPr>
               <w:t xml:space="preserve"> and procedures been recorded?</w:t>
             </w:r>
             <w:r>
               <w:rPr>
-                <w:rFonts w:asciiTheme="minorHAnsi" w:hAnsiTheme="minorHAnsi"/>
+                <w:rFonts w:asciiTheme="minorHAnsi" w:hAnsiTheme="minorHAnsi" w:cstheme="minorHAnsi"/>
                 <w:b/>
                 <w:szCs w:val="24"/>
               </w:rPr>
@@ -2736,12 +3644,12 @@
               <w:spacing w:after="0" w:line="240" w:lineRule="auto"/>
               <w:jc w:val="right"/>
               <w:rPr>
-                <w:rFonts w:asciiTheme="minorHAnsi" w:hAnsiTheme="minorHAnsi"/>
+                <w:rFonts w:asciiTheme="minorHAnsi" w:hAnsiTheme="minorHAnsi" w:cstheme="minorHAnsi"/>
               </w:rPr>
             </w:pPr>
             <w:r>
               <w:rPr>
-                <w:rFonts w:asciiTheme="minorHAnsi" w:hAnsiTheme="minorHAnsi"/>
+                <w:rFonts w:asciiTheme="minorHAnsi" w:hAnsiTheme="minorHAnsi" w:cstheme="minorHAnsi"/>
               </w:rPr>
               <w:t>1</w:t>
             </w:r>
@@ -2765,12 +3673,12 @@
             <w:pPr>
               <w:spacing w:after="0" w:line="240" w:lineRule="auto"/>
               <w:rPr>
-                <w:rFonts w:asciiTheme="minorHAnsi" w:hAnsiTheme="minorHAnsi"/>
+                <w:rFonts w:asciiTheme="minorHAnsi" w:hAnsiTheme="minorHAnsi" w:cstheme="minorHAnsi"/>
               </w:rPr>
             </w:pPr>
             <w:r>
               <w:rPr>
-                <w:rFonts w:asciiTheme="minorHAnsi" w:hAnsiTheme="minorHAnsi"/>
+                <w:rFonts w:asciiTheme="minorHAnsi" w:hAnsiTheme="minorHAnsi" w:cstheme="minorHAnsi"/>
                 <w:b/>
                 <w:szCs w:val="24"/>
               </w:rPr>
@@ -2778,7 +3686,7 @@
             </w:r>
             <w:r>
               <w:rPr>
-                <w:rFonts w:asciiTheme="minorHAnsi" w:hAnsiTheme="minorHAnsi"/>
+                <w:rFonts w:asciiTheme="minorHAnsi" w:hAnsiTheme="minorHAnsi" w:cstheme="minorHAnsi"/>
                 <w:b/>
                 <w:szCs w:val="24"/>
               </w:rPr>
@@ -2786,7 +3694,7 @@
             </w:r>
             <w:r>
               <w:rPr>
-                <w:rFonts w:asciiTheme="minorHAnsi" w:hAnsiTheme="minorHAnsi"/>
+                <w:rFonts w:asciiTheme="minorHAnsi" w:hAnsiTheme="minorHAnsi" w:cstheme="minorHAnsi"/>
                 <w:b/>
                 <w:szCs w:val="24"/>
               </w:rPr>
@@ -2794,55 +3702,49 @@
             </w:r>
             <w:r>
               <w:rPr>
-                <w:rFonts w:asciiTheme="minorHAnsi" w:hAnsiTheme="minorHAnsi"/>
+                <w:rFonts w:asciiTheme="minorHAnsi" w:hAnsiTheme="minorHAnsi" w:cstheme="minorHAnsi"/>
                 <w:szCs w:val="24"/>
               </w:rPr>
               <w:t xml:space="preserve">Are all sections completed accurately? </w:t>
             </w:r>
             <w:r>
               <w:rPr>
-                <w:rFonts w:asciiTheme="minorHAnsi" w:hAnsiTheme="minorHAnsi"/>
+                <w:rFonts w:asciiTheme="minorHAnsi" w:hAnsiTheme="minorHAnsi" w:cstheme="minorHAnsi"/>
                 <w:szCs w:val="24"/>
               </w:rPr>
               <w:t xml:space="preserve">Is the abstract </w:t>
             </w:r>
             <w:r>
               <w:rPr>
-                <w:rFonts w:asciiTheme="minorHAnsi" w:hAnsiTheme="minorHAnsi"/>
+                <w:rFonts w:asciiTheme="minorHAnsi" w:hAnsiTheme="minorHAnsi" w:cstheme="minorHAnsi"/>
                 <w:szCs w:val="24"/>
               </w:rPr>
               <w:t xml:space="preserve">accurate and </w:t>
             </w:r>
             <w:r>
               <w:rPr>
-                <w:rFonts w:asciiTheme="minorHAnsi" w:hAnsiTheme="minorHAnsi"/>
+                <w:rFonts w:asciiTheme="minorHAnsi" w:hAnsiTheme="minorHAnsi" w:cstheme="minorHAnsi"/>
                 <w:szCs w:val="24"/>
               </w:rPr>
               <w:t xml:space="preserve">complete? </w:t>
             </w:r>
             <w:r>
               <w:rPr>
-                <w:rFonts w:asciiTheme="minorHAnsi" w:hAnsiTheme="minorHAnsi"/>
+                <w:rFonts w:asciiTheme="minorHAnsi" w:hAnsiTheme="minorHAnsi" w:cstheme="minorHAnsi"/>
                 <w:szCs w:val="24"/>
               </w:rPr>
               <w:t xml:space="preserve">Are responses in the </w:t>
             </w:r>
             <w:r>
               <w:rPr>
-                <w:rFonts w:asciiTheme="minorHAnsi" w:hAnsiTheme="minorHAnsi"/>
-                <w:szCs w:val="24"/>
-              </w:rPr>
-              <w:t>Discussion</w:t>
-            </w:r>
-            <w:r>
-              <w:rPr>
-                <w:szCs w:val="24"/>
-              </w:rPr>
-              <w:t>,</w:t>
-            </w:r>
-            <w:r>
-              <w:rPr>
-                <w:rFonts w:asciiTheme="minorHAnsi" w:hAnsiTheme="minorHAnsi"/>
+                <w:rFonts w:asciiTheme="minorHAnsi" w:hAnsiTheme="minorHAnsi" w:cstheme="minorHAnsi"/>
+                <w:szCs w:val="24"/>
+              </w:rPr>
+              <w:t>Discussion,</w:t>
+            </w:r>
+            <w:r>
+              <w:rPr>
+                <w:rFonts w:asciiTheme="minorHAnsi" w:hAnsiTheme="minorHAnsi" w:cstheme="minorHAnsi"/>
                 <w:szCs w:val="24"/>
               </w:rPr>
               <w:t xml:space="preserve"> correct? Does the conclusion only include the appropriate information? Are the References correctly formatted and cited?</w:t>
@@ -2866,12 +3768,12 @@
               <w:spacing w:after="0" w:line="240" w:lineRule="auto"/>
               <w:jc w:val="right"/>
               <w:rPr>
-                <w:rFonts w:asciiTheme="minorHAnsi" w:hAnsiTheme="minorHAnsi"/>
+                <w:rFonts w:asciiTheme="minorHAnsi" w:hAnsiTheme="minorHAnsi" w:cstheme="minorHAnsi"/>
               </w:rPr>
             </w:pPr>
             <w:r>
               <w:rPr>
-                <w:rFonts w:asciiTheme="minorHAnsi" w:hAnsiTheme="minorHAnsi"/>
+                <w:rFonts w:asciiTheme="minorHAnsi" w:hAnsiTheme="minorHAnsi" w:cstheme="minorHAnsi"/>
               </w:rPr>
               <w:t>3</w:t>
             </w:r>
@@ -2895,6 +3797,7 @@
             <w:pPr>
               <w:spacing w:after="0" w:line="240" w:lineRule="auto"/>
               <w:rPr>
+                <w:rFonts w:asciiTheme="minorHAnsi" w:hAnsiTheme="minorHAnsi" w:cstheme="minorHAnsi"/>
                 <w:noProof/>
                 <w:szCs w:val="24"/>
                 <w:lang w:val="en-CA" w:eastAsia="en-CA"/>
@@ -2902,86 +3805,62 @@
             </w:pPr>
             <w:r>
               <w:rPr>
-                <w:rFonts w:asciiTheme="minorHAnsi" w:hAnsiTheme="minorHAnsi"/>
+                <w:rFonts w:asciiTheme="minorHAnsi" w:hAnsiTheme="minorHAnsi" w:cstheme="minorHAnsi"/>
                 <w:b/>
               </w:rPr>
               <w:t xml:space="preserve">Participation: </w:t>
             </w:r>
             <w:r>
               <w:rPr>
-                <w:rFonts w:asciiTheme="minorHAnsi" w:hAnsiTheme="minorHAnsi"/>
-              </w:rPr>
-              <w:t>Did the student come prepared</w:t>
-            </w:r>
-            <w:r>
-              <w:rPr>
-                <w:rFonts w:asciiTheme="minorHAnsi" w:hAnsiTheme="minorHAnsi"/>
-              </w:rPr>
-              <w:t>, w</w:t>
-            </w:r>
-            <w:r>
-              <w:rPr>
-                <w:rFonts w:asciiTheme="minorHAnsi" w:hAnsiTheme="minorHAnsi"/>
-              </w:rPr>
-              <w:t xml:space="preserve">as </w:t>
-            </w:r>
-            <w:r>
-              <w:rPr>
-                <w:rFonts w:asciiTheme="minorHAnsi" w:hAnsiTheme="minorHAnsi"/>
+                <w:rFonts w:asciiTheme="minorHAnsi" w:hAnsiTheme="minorHAnsi" w:cstheme="minorHAnsi"/>
+              </w:rPr>
+              <w:t xml:space="preserve">Did the student come prepared, was </w:t>
+            </w:r>
+            <w:r>
+              <w:rPr>
+                <w:rFonts w:asciiTheme="minorHAnsi" w:hAnsiTheme="minorHAnsi" w:cstheme="minorHAnsi"/>
               </w:rPr>
               <w:t xml:space="preserve">the </w:t>
             </w:r>
             <w:r>
               <w:rPr>
-                <w:rFonts w:asciiTheme="minorHAnsi" w:hAnsiTheme="minorHAnsi"/>
+                <w:rFonts w:asciiTheme="minorHAnsi" w:hAnsiTheme="minorHAnsi" w:cstheme="minorHAnsi"/>
               </w:rPr>
               <w:t xml:space="preserve">time used well in </w:t>
             </w:r>
             <w:r>
               <w:rPr>
-                <w:rFonts w:asciiTheme="minorHAnsi" w:hAnsiTheme="minorHAnsi"/>
+                <w:rFonts w:asciiTheme="minorHAnsi" w:hAnsiTheme="minorHAnsi" w:cstheme="minorHAnsi"/>
               </w:rPr>
               <w:t xml:space="preserve">the </w:t>
             </w:r>
             <w:r>
               <w:rPr>
-                <w:rFonts w:asciiTheme="minorHAnsi" w:hAnsiTheme="minorHAnsi"/>
+                <w:rFonts w:asciiTheme="minorHAnsi" w:hAnsiTheme="minorHAnsi" w:cstheme="minorHAnsi"/>
               </w:rPr>
               <w:t xml:space="preserve">lab and was </w:t>
             </w:r>
             <w:r>
               <w:rPr>
-                <w:rFonts w:asciiTheme="minorHAnsi" w:hAnsiTheme="minorHAnsi"/>
+                <w:rFonts w:asciiTheme="minorHAnsi" w:hAnsiTheme="minorHAnsi" w:cstheme="minorHAnsi"/>
               </w:rPr>
               <w:t xml:space="preserve">the </w:t>
             </w:r>
             <w:r>
               <w:rPr>
-                <w:rFonts w:asciiTheme="minorHAnsi" w:hAnsiTheme="minorHAnsi"/>
-              </w:rPr>
-              <w:t>student engaged in the e</w:t>
-            </w:r>
-            <w:r>
-              <w:rPr>
-                <w:rFonts w:asciiTheme="minorHAnsi" w:hAnsiTheme="minorHAnsi"/>
-              </w:rPr>
-              <w:t>xperiment?</w:t>
-            </w:r>
-            <w:r>
-              <w:rPr>
-                <w:rFonts w:asciiTheme="minorHAnsi" w:hAnsiTheme="minorHAnsi"/>
-              </w:rPr>
-              <w:t xml:space="preserve"> Did the student </w:t>
-            </w:r>
-            <w:r>
-              <w:rPr>
-                <w:rFonts w:asciiTheme="minorHAnsi" w:hAnsiTheme="minorHAnsi"/>
+                <w:rFonts w:asciiTheme="minorHAnsi" w:hAnsiTheme="minorHAnsi" w:cstheme="minorHAnsi"/>
+              </w:rPr>
+              <w:t xml:space="preserve">student engaged in the experiment? Did the student </w:t>
+            </w:r>
+            <w:r>
+              <w:rPr>
+                <w:rFonts w:asciiTheme="minorHAnsi" w:hAnsiTheme="minorHAnsi" w:cstheme="minorHAnsi"/>
               </w:rPr>
               <w:t xml:space="preserve">show the email confirmation letter and </w:t>
             </w:r>
             <w:r>
               <w:rPr>
-                <w:rFonts w:asciiTheme="minorHAnsi" w:hAnsiTheme="minorHAnsi"/>
+                <w:rFonts w:asciiTheme="minorHAnsi" w:hAnsiTheme="minorHAnsi" w:cstheme="minorHAnsi"/>
               </w:rPr>
               <w:t>request the TA to check their drawers for completeness before they left the lab?</w:t>
             </w:r>
@@ -3004,12 +3883,12 @@
               <w:spacing w:after="0" w:line="240" w:lineRule="auto"/>
               <w:jc w:val="right"/>
               <w:rPr>
-                <w:rFonts w:asciiTheme="minorHAnsi" w:hAnsiTheme="minorHAnsi"/>
+                <w:rFonts w:asciiTheme="minorHAnsi" w:hAnsiTheme="minorHAnsi" w:cstheme="minorHAnsi"/>
               </w:rPr>
             </w:pPr>
             <w:r>
               <w:rPr>
-                <w:rFonts w:asciiTheme="minorHAnsi" w:hAnsiTheme="minorHAnsi"/>
+                <w:rFonts w:asciiTheme="minorHAnsi" w:hAnsiTheme="minorHAnsi" w:cstheme="minorHAnsi"/>
               </w:rPr>
               <w:t>1</w:t>
             </w:r>
@@ -3073,15 +3952,7 @@
                 <w:b/>
                 <w:szCs w:val="24"/>
               </w:rPr>
-              <w:t xml:space="preserve"> </w:t>
-            </w:r>
-            <w:r>
-              <w:rPr>
-                <w:rFonts w:asciiTheme="minorHAnsi" w:hAnsiTheme="minorHAnsi" w:cstheme="minorHAnsi"/>
-                <w:b/>
-                <w:szCs w:val="24"/>
-              </w:rPr>
-              <w:t xml:space="preserve"> </w:t>
+              <w:t xml:space="preserve">  </w:t>
             </w:r>
           </w:p>
         </w:tc>
@@ -3102,12 +3973,12 @@
               <w:spacing w:after="0" w:line="240" w:lineRule="auto"/>
               <w:jc w:val="right"/>
               <w:rPr>
-                <w:rFonts w:asciiTheme="minorHAnsi" w:hAnsiTheme="minorHAnsi"/>
+                <w:rFonts w:asciiTheme="minorHAnsi" w:hAnsiTheme="minorHAnsi" w:cstheme="minorHAnsi"/>
               </w:rPr>
             </w:pPr>
             <w:r>
               <w:rPr>
-                <w:rFonts w:asciiTheme="minorHAnsi" w:hAnsiTheme="minorHAnsi"/>
+                <w:rFonts w:asciiTheme="minorHAnsi" w:hAnsiTheme="minorHAnsi" w:cstheme="minorHAnsi"/>
               </w:rPr>
               <w:t>1</w:t>
             </w:r>
@@ -3163,12 +4034,12 @@
               <w:spacing w:after="0" w:line="240" w:lineRule="auto"/>
               <w:jc w:val="right"/>
               <w:rPr>
-                <w:rFonts w:asciiTheme="minorHAnsi" w:hAnsiTheme="minorHAnsi"/>
+                <w:rFonts w:asciiTheme="minorHAnsi" w:hAnsiTheme="minorHAnsi" w:cstheme="minorHAnsi"/>
               </w:rPr>
             </w:pPr>
             <w:r>
               <w:rPr>
-                <w:rFonts w:asciiTheme="minorHAnsi" w:hAnsiTheme="minorHAnsi"/>
+                <w:rFonts w:asciiTheme="minorHAnsi" w:hAnsiTheme="minorHAnsi" w:cstheme="minorHAnsi"/>
               </w:rPr>
               <w:t>10</w:t>
             </w:r>
@@ -3181,6 +4052,15 @@
         <w:spacing w:after="160" w:line="259" w:lineRule="auto"/>
         <w:rPr>
           <w:rFonts w:cstheme="minorHAnsi"/>
+          <w:szCs w:val="24"/>
+        </w:rPr>
+      </w:pPr>
+    </w:p>
+    <w:p>
+      <w:pPr>
+        <w:spacing w:after="160" w:line="259" w:lineRule="auto"/>
+        <w:rPr>
+          <w:rFonts w:cstheme="minorHAnsi"/>
         </w:rPr>
       </w:pPr>
       <w:r>
@@ -3205,7 +4085,6 @@
         <w:t>, Department of Chemistry, Faculty of Science</w:t>
       </w:r>
     </w:p>
-    <w:p/>
     <w:sectPr>
       <w:pgSz w:w="12240" w:h="15840"/>
       <w:pgMar w:top="1440" w:right="1440" w:bottom="1440" w:left="1440" w:header="708" w:footer="708" w:gutter="0"/>
@@ -3214,6 +4093,103 @@
     </w:sectPr>
   </w:body>
 </w:document>
+</file>
+
+<file path=word/numbering.xml><?xml version="1.0" encoding="utf-8"?>
+<w:numbering xmlns:wpc="http://schemas.microsoft.com/office/word/2010/wordprocessingCanvas" xmlns:cx="http://schemas.microsoft.com/office/drawing/2014/chartex" xmlns:cx1="http://schemas.microsoft.com/office/drawing/2015/9/8/chartex" xmlns:cx2="http://schemas.microsoft.com/office/drawing/2015/10/21/chartex" xmlns:cx3="http://schemas.microsoft.com/office/drawing/2016/5/9/chartex" xmlns:cx4="http://schemas.microsoft.com/office/drawing/2016/5/10/chartex" xmlns:cx5="http://schemas.microsoft.com/office/drawing/2016/5/11/chartex" xmlns:cx6="http://schemas.microsoft.com/office/drawing/2016/5/12/chartex" xmlns:cx7="http://schemas.microsoft.com/office/drawing/2016/5/13/chartex" xmlns:cx8="http://schemas.microsoft.com/office/drawing/2016/5/14/chartex" xmlns:mc="http://schemas.openxmlformats.org/markup-compatibility/2006" xmlns:aink="http://schemas.microsoft.com/office/drawing/2016/ink" xmlns:am3d="http://schemas.microsoft.com/office/drawing/2017/model3d" xmlns:o="urn:schemas-microsoft-com:office:office" xmlns:oel="http://schemas.microsoft.com/office/2019/extlst" xmlns:r="http://schemas.openxmlformats.org/officeDocument/2006/relationships" xmlns:m="http://schemas.openxmlformats.org/officeDocument/2006/math" xmlns:v="urn:schemas-microsoft-com:vml" xmlns:wp14="http://schemas.microsoft.com/office/word/2010/wordprocessingDrawing" xmlns:wp="http://schemas.openxmlformats.org/drawingml/2006/wordprocessingDrawing" xmlns:w10="urn:schemas-microsoft-com:office:word" xmlns:w="http://schemas.openxmlformats.org/wordprocessingml/2006/main" xmlns:w14="http://schemas.microsoft.com/office/word/2010/wordml" xmlns:w15="http://schemas.microsoft.com/office/word/2012/wordml" xmlns:w16cex="http://schemas.microsoft.com/office/word/2018/wordml/cex" xmlns:w16cid="http://schemas.microsoft.com/office/word/2016/wordml/cid" xmlns:w16="http://schemas.microsoft.com/office/word/2018/wordml" xmlns:w16sdtdh="http://schemas.microsoft.com/office/word/2020/wordml/sdtdatahash" xmlns:w16se="http://schemas.microsoft.com/office/word/2015/wordml/symex" xmlns:wpg="http://schemas.microsoft.com/office/word/2010/wordprocessingGroup" xmlns:wpi="http://schemas.microsoft.com/office/word/2010/wordprocessingInk" xmlns:wne="http://schemas.microsoft.com/office/word/2006/wordml" xmlns:wps="http://schemas.microsoft.com/office/word/2010/wordprocessingShape" mc:Ignorable="w14 w15 w16se w16cid w16 w16cex w16sdtdh wp14">
+  <w:abstractNum w:abstractNumId="0" w15:restartNumberingAfterBreak="0">
+    <w:nsid w:val="3A993B4E"/>
+    <w:multiLevelType w:val="hybridMultilevel"/>
+    <w:tmpl w:val="CE5C201E"/>
+    <w:lvl w:ilvl="0" w:tplc="0409000F">
+      <w:start w:val="1"/>
+      <w:numFmt w:val="decimal"/>
+      <w:lvlText w:val="%1."/>
+      <w:lvlJc w:val="left"/>
+      <w:pPr>
+        <w:ind w:left="720" w:hanging="360"/>
+      </w:pPr>
+      <w:rPr>
+        <w:rFonts w:hint="default"/>
+      </w:rPr>
+    </w:lvl>
+    <w:lvl w:ilvl="1" w:tplc="04090019" w:tentative="1">
+      <w:start w:val="1"/>
+      <w:numFmt w:val="lowerLetter"/>
+      <w:lvlText w:val="%2."/>
+      <w:lvlJc w:val="left"/>
+      <w:pPr>
+        <w:ind w:left="1440" w:hanging="360"/>
+      </w:pPr>
+    </w:lvl>
+    <w:lvl w:ilvl="2" w:tplc="0409001B" w:tentative="1">
+      <w:start w:val="1"/>
+      <w:numFmt w:val="lowerRoman"/>
+      <w:lvlText w:val="%3."/>
+      <w:lvlJc w:val="right"/>
+      <w:pPr>
+        <w:ind w:left="2160" w:hanging="180"/>
+      </w:pPr>
+    </w:lvl>
+    <w:lvl w:ilvl="3" w:tplc="0409000F" w:tentative="1">
+      <w:start w:val="1"/>
+      <w:numFmt w:val="decimal"/>
+      <w:lvlText w:val="%4."/>
+      <w:lvlJc w:val="left"/>
+      <w:pPr>
+        <w:ind w:left="2880" w:hanging="360"/>
+      </w:pPr>
+    </w:lvl>
+    <w:lvl w:ilvl="4" w:tplc="04090019" w:tentative="1">
+      <w:start w:val="1"/>
+      <w:numFmt w:val="lowerLetter"/>
+      <w:lvlText w:val="%5."/>
+      <w:lvlJc w:val="left"/>
+      <w:pPr>
+        <w:ind w:left="3600" w:hanging="360"/>
+      </w:pPr>
+    </w:lvl>
+    <w:lvl w:ilvl="5" w:tplc="0409001B" w:tentative="1">
+      <w:start w:val="1"/>
+      <w:numFmt w:val="lowerRoman"/>
+      <w:lvlText w:val="%6."/>
+      <w:lvlJc w:val="right"/>
+      <w:pPr>
+        <w:ind w:left="4320" w:hanging="180"/>
+      </w:pPr>
+    </w:lvl>
+    <w:lvl w:ilvl="6" w:tplc="0409000F" w:tentative="1">
+      <w:start w:val="1"/>
+      <w:numFmt w:val="decimal"/>
+      <w:lvlText w:val="%7."/>
+      <w:lvlJc w:val="left"/>
+      <w:pPr>
+        <w:ind w:left="5040" w:hanging="360"/>
+      </w:pPr>
+    </w:lvl>
+    <w:lvl w:ilvl="7" w:tplc="04090019" w:tentative="1">
+      <w:start w:val="1"/>
+      <w:numFmt w:val="lowerLetter"/>
+      <w:lvlText w:val="%8."/>
+      <w:lvlJc w:val="left"/>
+      <w:pPr>
+        <w:ind w:left="5760" w:hanging="360"/>
+      </w:pPr>
+    </w:lvl>
+    <w:lvl w:ilvl="8" w:tplc="0409001B" w:tentative="1">
+      <w:start w:val="1"/>
+      <w:numFmt w:val="lowerRoman"/>
+      <w:lvlText w:val="%9."/>
+      <w:lvlJc w:val="right"/>
+      <w:pPr>
+        <w:ind w:left="6480" w:hanging="180"/>
+      </w:pPr>
+    </w:lvl>
+  </w:abstractNum>
+  <w:num w:numId="1" w16cid:durableId="185142041">
+    <w:abstractNumId w:val="0"/>
+  </w:num>
+</w:numbering>
 </file>
 
 <file path=word/styles.xml><?xml version="1.0" encoding="utf-8"?>
@@ -3686,6 +4662,21 @@
       <w:contextualSpacing/>
     </w:pPr>
   </w:style>
+  <w:style w:type="character" w:customStyle="1" w:styleId="mord">
+    <w:name w:val="mord"/>
+    <w:basedOn w:val="DefaultParagraphFont"/>
+    <w:rsid w:val="003611B8"/>
+  </w:style>
+  <w:style w:type="character" w:customStyle="1" w:styleId="mrel">
+    <w:name w:val="mrel"/>
+    <w:basedOn w:val="DefaultParagraphFont"/>
+    <w:rsid w:val="003611B8"/>
+  </w:style>
+  <w:style w:type="character" w:customStyle="1" w:styleId="mbin">
+    <w:name w:val="mbin"/>
+    <w:basedOn w:val="DefaultParagraphFont"/>
+    <w:rsid w:val="003611B8"/>
+  </w:style>
 </w:styles>
 </file>
 

</xml_diff>